<commit_message>
Update HTML5 CSS3 - Anotações do curso.docx
</commit_message>
<xml_diff>
--- a/HTML5 CSS3 - Anotações do curso.docx
+++ b/HTML5 CSS3 - Anotações do curso.docx
@@ -383,14 +383,14 @@
       <w:pPr>
         <w:spacing w:after="0"/>
       </w:pPr>
-      <w:r>
-        <w:t>@</w:t>
-      </w:r>
-      <w:proofErr w:type="spellStart"/>
-      <w:r>
-        <w:t>jaymerezende</w:t>
-      </w:r>
-      <w:proofErr w:type="spellEnd"/>
+      <w:proofErr w:type="gramStart"/>
+      <w:r>
+        <w:t>https</w:t>
+      </w:r>
+      <w:proofErr w:type="gramEnd"/>
+      <w:r>
+        <w:t>://github.com/jaymerezende</w:t>
+      </w:r>
     </w:p>
     <w:p>
       <w:pPr>
@@ -399,6 +399,11 @@
       <w:r>
         <w:t>D _ _ _ _ _ Coringa_ _ _ 0</w:t>
       </w:r>
+    </w:p>
+    <w:p>
+      <w:pPr>
+        <w:spacing w:after="0"/>
+      </w:pPr>
     </w:p>
     <w:p>
       <w:pPr>
@@ -23999,6 +24004,415 @@
           <w:tab w:val="left" w:pos="1110"/>
         </w:tabs>
         <w:spacing w:after="0"/>
+        <w:rPr>
+          <w:b/>
+        </w:rPr>
+      </w:pPr>
+      <w:r>
+        <w:rPr>
+          <w:b/>
+        </w:rPr>
+        <w:t>Capítulo 18, Aula 03</w:t>
+      </w:r>
+      <w:r>
+        <w:rPr>
+          <w:b/>
+        </w:rPr>
+        <w:t xml:space="preserve"> – </w:t>
+      </w:r>
+      <w:r>
+        <w:rPr>
+          <w:b/>
+        </w:rPr>
+        <w:t xml:space="preserve">Criando Conta </w:t>
+      </w:r>
+      <w:proofErr w:type="spellStart"/>
+      <w:proofErr w:type="gramStart"/>
+      <w:r>
+        <w:rPr>
+          <w:b/>
+        </w:rPr>
+        <w:t>GitHub</w:t>
+      </w:r>
+      <w:proofErr w:type="spellEnd"/>
+      <w:proofErr w:type="gramEnd"/>
+    </w:p>
+    <w:p>
+      <w:pPr>
+        <w:tabs>
+          <w:tab w:val="left" w:pos="1110"/>
+        </w:tabs>
+        <w:spacing w:after="0"/>
+      </w:pPr>
+    </w:p>
+    <w:p>
+      <w:pPr>
+        <w:tabs>
+          <w:tab w:val="left" w:pos="1110"/>
+        </w:tabs>
+        <w:spacing w:after="0"/>
+      </w:pPr>
+    </w:p>
+    <w:p>
+      <w:pPr>
+        <w:tabs>
+          <w:tab w:val="left" w:pos="1110"/>
+        </w:tabs>
+        <w:spacing w:after="0"/>
+        <w:rPr>
+          <w:b/>
+        </w:rPr>
+      </w:pPr>
+      <w:r>
+        <w:rPr>
+          <w:b/>
+        </w:rPr>
+        <w:t>Capítulo 18, Aula 04</w:t>
+      </w:r>
+      <w:r>
+        <w:rPr>
+          <w:b/>
+        </w:rPr>
+        <w:t xml:space="preserve"> – </w:t>
+      </w:r>
+      <w:r>
+        <w:rPr>
+          <w:b/>
+        </w:rPr>
+        <w:t xml:space="preserve">Primeiro Repositório </w:t>
+      </w:r>
+      <w:proofErr w:type="spellStart"/>
+      <w:r>
+        <w:rPr>
+          <w:b/>
+        </w:rPr>
+        <w:t>Git</w:t>
+      </w:r>
+      <w:proofErr w:type="spellEnd"/>
+      <w:r>
+        <w:rPr>
+          <w:b/>
+        </w:rPr>
+        <w:t xml:space="preserve"> e </w:t>
+      </w:r>
+      <w:proofErr w:type="spellStart"/>
+      <w:proofErr w:type="gramStart"/>
+      <w:r>
+        <w:rPr>
+          <w:b/>
+        </w:rPr>
+        <w:t>GitHub</w:t>
+      </w:r>
+      <w:proofErr w:type="spellEnd"/>
+      <w:proofErr w:type="gramEnd"/>
+    </w:p>
+    <w:p>
+      <w:pPr>
+        <w:tabs>
+          <w:tab w:val="left" w:pos="1110"/>
+        </w:tabs>
+        <w:spacing w:after="0"/>
+      </w:pPr>
+    </w:p>
+    <w:p>
+      <w:pPr>
+        <w:tabs>
+          <w:tab w:val="left" w:pos="1110"/>
+        </w:tabs>
+        <w:spacing w:after="0"/>
+      </w:pPr>
+    </w:p>
+    <w:p>
+      <w:pPr>
+        <w:tabs>
+          <w:tab w:val="left" w:pos="1110"/>
+        </w:tabs>
+        <w:spacing w:after="0"/>
+      </w:pPr>
+    </w:p>
+    <w:p>
+      <w:pPr>
+        <w:tabs>
+          <w:tab w:val="left" w:pos="1110"/>
+        </w:tabs>
+        <w:spacing w:after="0"/>
+        <w:rPr>
+          <w:b/>
+        </w:rPr>
+      </w:pPr>
+      <w:r>
+        <w:rPr>
+          <w:b/>
+        </w:rPr>
+        <w:t>Capítulo 18, Aula 05</w:t>
+      </w:r>
+      <w:r>
+        <w:rPr>
+          <w:b/>
+        </w:rPr>
+        <w:t xml:space="preserve"> – </w:t>
+      </w:r>
+      <w:r>
+        <w:rPr>
+          <w:b/>
+        </w:rPr>
+        <w:t xml:space="preserve">Gerenciando Repositórios </w:t>
+      </w:r>
+      <w:proofErr w:type="spellStart"/>
+      <w:proofErr w:type="gramStart"/>
+      <w:r>
+        <w:rPr>
+          <w:b/>
+        </w:rPr>
+        <w:t>GitHub</w:t>
+      </w:r>
+      <w:proofErr w:type="spellEnd"/>
+      <w:proofErr w:type="gramEnd"/>
+    </w:p>
+    <w:p>
+      <w:pPr>
+        <w:tabs>
+          <w:tab w:val="left" w:pos="1110"/>
+        </w:tabs>
+        <w:spacing w:after="0"/>
+      </w:pPr>
+      <w:proofErr w:type="spellStart"/>
+      <w:r>
+        <w:t>Comitar</w:t>
+      </w:r>
+      <w:proofErr w:type="spellEnd"/>
+      <w:r>
+        <w:t xml:space="preserve"> é </w:t>
+      </w:r>
+      <w:proofErr w:type="spellStart"/>
+      <w:r>
+        <w:t>garar</w:t>
+      </w:r>
+      <w:proofErr w:type="spellEnd"/>
+      <w:r>
+        <w:t xml:space="preserve"> versões do código (sempre informe um texto sobre o que foi feito no código)</w:t>
+      </w:r>
+    </w:p>
+    <w:p>
+      <w:pPr>
+        <w:tabs>
+          <w:tab w:val="left" w:pos="1110"/>
+        </w:tabs>
+        <w:spacing w:after="0"/>
+      </w:pPr>
+    </w:p>
+    <w:p>
+      <w:pPr>
+        <w:tabs>
+          <w:tab w:val="left" w:pos="1110"/>
+        </w:tabs>
+        <w:spacing w:after="0"/>
+      </w:pPr>
+      <w:r>
+        <w:t>Alterar repositório de privado pra publico (vice versa)</w:t>
+      </w:r>
+    </w:p>
+    <w:p>
+      <w:pPr>
+        <w:tabs>
+          <w:tab w:val="left" w:pos="1110"/>
+        </w:tabs>
+        <w:spacing w:after="0"/>
+      </w:pPr>
+      <w:r>
+        <w:t xml:space="preserve">No </w:t>
+      </w:r>
+      <w:proofErr w:type="spellStart"/>
+      <w:proofErr w:type="gramStart"/>
+      <w:r>
+        <w:t>GitHub</w:t>
+      </w:r>
+      <w:proofErr w:type="spellEnd"/>
+      <w:proofErr w:type="gramEnd"/>
+      <w:r>
+        <w:t xml:space="preserve">, entre no repositório, </w:t>
+      </w:r>
+      <w:proofErr w:type="spellStart"/>
+      <w:r>
+        <w:t>settings</w:t>
+      </w:r>
+      <w:proofErr w:type="spellEnd"/>
+      <w:r>
+        <w:t>, role até o final (</w:t>
+      </w:r>
+      <w:proofErr w:type="spellStart"/>
+      <w:r>
+        <w:t>Danger</w:t>
+      </w:r>
+      <w:proofErr w:type="spellEnd"/>
+      <w:r>
+        <w:t xml:space="preserve"> Zone), </w:t>
+      </w:r>
+      <w:proofErr w:type="spellStart"/>
+      <w:r>
+        <w:t>Change</w:t>
+      </w:r>
+      <w:proofErr w:type="spellEnd"/>
+      <w:r>
+        <w:t xml:space="preserve"> </w:t>
+      </w:r>
+      <w:proofErr w:type="spellStart"/>
+      <w:r>
+        <w:t>Repositpry</w:t>
+      </w:r>
+      <w:proofErr w:type="spellEnd"/>
+      <w:r>
+        <w:t xml:space="preserve"> </w:t>
+      </w:r>
+      <w:proofErr w:type="spellStart"/>
+      <w:r>
+        <w:t>visibility</w:t>
+      </w:r>
+      <w:proofErr w:type="spellEnd"/>
+      <w:r>
+        <w:t xml:space="preserve"> (sempre tem que digitar uma frase par confirmar</w:t>
+      </w:r>
+      <w:r>
+        <w:t>)</w:t>
+      </w:r>
+      <w:r>
+        <w:t>.</w:t>
+      </w:r>
+    </w:p>
+    <w:p>
+      <w:pPr>
+        <w:tabs>
+          <w:tab w:val="left" w:pos="1110"/>
+        </w:tabs>
+        <w:spacing w:after="0"/>
+      </w:pPr>
+    </w:p>
+    <w:p>
+      <w:pPr>
+        <w:tabs>
+          <w:tab w:val="left" w:pos="1110"/>
+        </w:tabs>
+        <w:spacing w:after="0"/>
+      </w:pPr>
+    </w:p>
+    <w:p>
+      <w:pPr>
+        <w:tabs>
+          <w:tab w:val="left" w:pos="1110"/>
+        </w:tabs>
+        <w:spacing w:after="0"/>
+      </w:pPr>
+      <w:r>
+        <w:t xml:space="preserve">Pagar Repositórios. Primeiro apaga no </w:t>
+      </w:r>
+      <w:proofErr w:type="spellStart"/>
+      <w:r>
+        <w:t>Git</w:t>
+      </w:r>
+      <w:proofErr w:type="spellEnd"/>
+      <w:r>
+        <w:t xml:space="preserve"> (local), marca o repositório, </w:t>
+      </w:r>
+      <w:proofErr w:type="spellStart"/>
+      <w:r>
+        <w:t>Repository</w:t>
+      </w:r>
+      <w:proofErr w:type="spellEnd"/>
+      <w:r>
+        <w:t xml:space="preserve">, </w:t>
+      </w:r>
+      <w:proofErr w:type="gramStart"/>
+      <w:r>
+        <w:t>Remove</w:t>
+      </w:r>
+      <w:proofErr w:type="gramEnd"/>
+    </w:p>
+    <w:p>
+      <w:pPr>
+        <w:tabs>
+          <w:tab w:val="left" w:pos="1110"/>
+        </w:tabs>
+        <w:spacing w:after="0"/>
+      </w:pPr>
+      <w:r>
+        <w:t xml:space="preserve">Depois vá para o </w:t>
+      </w:r>
+      <w:proofErr w:type="spellStart"/>
+      <w:proofErr w:type="gramStart"/>
+      <w:r>
+        <w:t>GitHub</w:t>
+      </w:r>
+      <w:proofErr w:type="spellEnd"/>
+      <w:proofErr w:type="gramEnd"/>
+      <w:r>
+        <w:t xml:space="preserve">, entre no repositório, </w:t>
+      </w:r>
+      <w:proofErr w:type="spellStart"/>
+      <w:r>
+        <w:t>settings</w:t>
+      </w:r>
+      <w:proofErr w:type="spellEnd"/>
+      <w:r>
+        <w:t>, role até o final (</w:t>
+      </w:r>
+      <w:proofErr w:type="spellStart"/>
+      <w:r>
+        <w:t>Danger</w:t>
+      </w:r>
+      <w:proofErr w:type="spellEnd"/>
+      <w:r>
+        <w:t xml:space="preserve"> Zone),</w:t>
+      </w:r>
+      <w:r>
+        <w:t xml:space="preserve"> Delete </w:t>
+      </w:r>
+      <w:proofErr w:type="spellStart"/>
+      <w:r>
+        <w:t>this</w:t>
+      </w:r>
+      <w:proofErr w:type="spellEnd"/>
+      <w:r>
+        <w:t xml:space="preserve"> </w:t>
+      </w:r>
+      <w:proofErr w:type="spellStart"/>
+      <w:r>
+        <w:t>repository</w:t>
+      </w:r>
+      <w:proofErr w:type="spellEnd"/>
+      <w:r>
+        <w:t>, (sempre tem que digitar uma frase par confirmar).</w:t>
+      </w:r>
+    </w:p>
+    <w:p>
+      <w:pPr>
+        <w:tabs>
+          <w:tab w:val="left" w:pos="1110"/>
+        </w:tabs>
+        <w:spacing w:after="0"/>
+      </w:pPr>
+    </w:p>
+    <w:p>
+      <w:pPr>
+        <w:tabs>
+          <w:tab w:val="left" w:pos="1110"/>
+        </w:tabs>
+        <w:spacing w:after="0"/>
+      </w:pPr>
+    </w:p>
+    <w:p>
+      <w:pPr>
+        <w:tabs>
+          <w:tab w:val="left" w:pos="1110"/>
+        </w:tabs>
+        <w:spacing w:after="0"/>
+      </w:pPr>
+    </w:p>
+    <w:p>
+      <w:pPr>
+        <w:tabs>
+          <w:tab w:val="left" w:pos="1110"/>
+        </w:tabs>
+        <w:spacing w:after="0"/>
       </w:pPr>
     </w:p>
     <w:p>
@@ -24163,6 +24577,7 @@
         <w:ind w:left="708"/>
       </w:pPr>
       <w:r>
+        <w:lastRenderedPageBreak/>
         <w:t>Livros</w:t>
       </w:r>
     </w:p>

</xml_diff>

<commit_message>
Atualizei as imagens para o Ex022
</commit_message>
<xml_diff>
--- a/HTML5 CSS3 - Anotações do curso.docx
+++ b/HTML5 CSS3 - Anotações do curso.docx
@@ -984,65 +984,35 @@
     <w:p>
       <w:pPr>
         <w:spacing w:after="0"/>
-        <w:rPr>
-          <w:lang w:val="en-US"/>
-        </w:rPr>
-      </w:pPr>
-      <w:r>
-        <w:rPr>
-          <w:lang w:val="en-US"/>
-        </w:rPr>
-        <w:t xml:space="preserve">HTML – </w:t>
-      </w:r>
-      <w:proofErr w:type="spellStart"/>
-      <w:r>
-        <w:rPr>
-          <w:lang w:val="en-US"/>
-        </w:rPr>
-        <w:t>Conteúdo</w:t>
-      </w:r>
-      <w:proofErr w:type="spellEnd"/>
-    </w:p>
-    <w:p>
-      <w:pPr>
-        <w:spacing w:after="0"/>
-        <w:rPr>
-          <w:lang w:val="en-US"/>
-        </w:rPr>
-      </w:pPr>
-      <w:r>
-        <w:rPr>
-          <w:lang w:val="en-US"/>
-        </w:rPr>
-        <w:t xml:space="preserve">CSS – </w:t>
-      </w:r>
-      <w:proofErr w:type="spellStart"/>
-      <w:r>
-        <w:rPr>
-          <w:lang w:val="en-US"/>
-        </w:rPr>
-        <w:t>Estilo</w:t>
-      </w:r>
-      <w:proofErr w:type="spellEnd"/>
-    </w:p>
-    <w:p>
-      <w:pPr>
-        <w:spacing w:after="0"/>
-        <w:rPr>
-          <w:lang w:val="en-US"/>
-        </w:rPr>
-      </w:pPr>
-      <w:r>
-        <w:rPr>
-          <w:lang w:val="en-US"/>
-        </w:rPr>
-        <w:t xml:space="preserve">JavaScript – </w:t>
-      </w:r>
-      <w:proofErr w:type="spellStart"/>
-      <w:r>
-        <w:rPr>
-          <w:lang w:val="en-US"/>
-        </w:rPr>
+      </w:pPr>
+      <w:r>
+        <w:t>HTML – Conteúdo</w:t>
+      </w:r>
+    </w:p>
+    <w:p>
+      <w:pPr>
+        <w:spacing w:after="0"/>
+      </w:pPr>
+      <w:r>
+        <w:t>CSS – Estilo</w:t>
+      </w:r>
+    </w:p>
+    <w:p>
+      <w:pPr>
+        <w:spacing w:after="0"/>
+      </w:pPr>
+      <w:proofErr w:type="spellStart"/>
+      <w:proofErr w:type="gramStart"/>
+      <w:r>
+        <w:t>JavaScript</w:t>
+      </w:r>
+      <w:proofErr w:type="spellEnd"/>
+      <w:proofErr w:type="gramEnd"/>
+      <w:r>
+        <w:t xml:space="preserve"> – </w:t>
+      </w:r>
+      <w:proofErr w:type="spellStart"/>
+      <w:r>
         <w:t>Intereatividade</w:t>
       </w:r>
       <w:proofErr w:type="spellEnd"/>
@@ -16485,106 +16455,60 @@
           <w:tab w:val="left" w:pos="1110"/>
         </w:tabs>
         <w:spacing w:after="0"/>
-        <w:rPr>
-          <w:lang w:val="en-US"/>
-        </w:rPr>
-      </w:pPr>
-      <w:r>
-        <w:rPr>
-          <w:lang w:val="en-US"/>
-        </w:rPr>
+      </w:pPr>
+      <w:r>
         <w:t>Layout</w:t>
       </w:r>
       <w:r>
-        <w:rPr>
-          <w:lang w:val="en-US"/>
-        </w:rPr>
         <w:t xml:space="preserve"> (</w:t>
       </w:r>
       <w:proofErr w:type="spellStart"/>
       <w:r>
-        <w:rPr>
-          <w:lang w:val="en-US"/>
-        </w:rPr>
         <w:t>Mockflow</w:t>
       </w:r>
       <w:proofErr w:type="spellEnd"/>
       <w:r>
-        <w:rPr>
-          <w:lang w:val="en-US"/>
-        </w:rPr>
         <w:t>)</w:t>
       </w:r>
       <w:r>
-        <w:rPr>
-          <w:lang w:val="en-US"/>
-        </w:rPr>
         <w:t>, Cores</w:t>
       </w:r>
       <w:r>
-        <w:rPr>
-          <w:lang w:val="en-US"/>
-        </w:rPr>
-        <w:t xml:space="preserve"> (Adobe Color)</w:t>
-      </w:r>
-      <w:r>
-        <w:rPr>
-          <w:lang w:val="en-US"/>
-        </w:rPr>
-        <w:t xml:space="preserve">, </w:t>
-      </w:r>
-      <w:proofErr w:type="spellStart"/>
-      <w:r>
-        <w:rPr>
-          <w:lang w:val="en-US"/>
-        </w:rPr>
-        <w:t>Fontes</w:t>
-      </w:r>
-      <w:proofErr w:type="spellEnd"/>
-      <w:r>
-        <w:rPr>
-          <w:lang w:val="en-US"/>
-        </w:rPr>
-        <w:t xml:space="preserve"> (Google </w:t>
-      </w:r>
-      <w:proofErr w:type="spellStart"/>
-      <w:r>
-        <w:rPr>
-          <w:lang w:val="en-US"/>
-        </w:rPr>
-        <w:t>fontes</w:t>
-      </w:r>
-      <w:proofErr w:type="spellEnd"/>
-      <w:r>
-        <w:rPr>
-          <w:lang w:val="en-US"/>
-        </w:rPr>
-        <w:t xml:space="preserve">, </w:t>
-      </w:r>
-      <w:proofErr w:type="spellStart"/>
-      <w:r>
-        <w:rPr>
-          <w:lang w:val="en-US"/>
-        </w:rPr>
+        <w:t xml:space="preserve"> (Adobe </w:t>
+      </w:r>
+      <w:proofErr w:type="spellStart"/>
+      <w:r>
+        <w:t>Color</w:t>
+      </w:r>
+      <w:proofErr w:type="spellEnd"/>
+      <w:r>
+        <w:t>)</w:t>
+      </w:r>
+      <w:r>
+        <w:t>, Fontes</w:t>
+      </w:r>
+      <w:r>
+        <w:t xml:space="preserve"> (Google fontes, </w:t>
+      </w:r>
+      <w:proofErr w:type="spellStart"/>
+      <w:r>
         <w:t>Dafont</w:t>
       </w:r>
       <w:proofErr w:type="spellEnd"/>
-      <w:r>
-        <w:rPr>
-          <w:lang w:val="en-US"/>
-        </w:rPr>
+      <w:proofErr w:type="gramStart"/>
+      <w:r>
         <w:t>)</w:t>
       </w:r>
-    </w:p>
-    <w:p>
-      <w:pPr>
-        <w:tabs>
-          <w:tab w:val="left" w:pos="1110"/>
-        </w:tabs>
-        <w:spacing w:after="0"/>
-        <w:rPr>
-          <w:b/>
-          <w:lang w:val="en-US"/>
+      <w:proofErr w:type="gramEnd"/>
+    </w:p>
+    <w:p>
+      <w:pPr>
+        <w:tabs>
+          <w:tab w:val="left" w:pos="1110"/>
+        </w:tabs>
+        <w:spacing w:after="0"/>
+        <w:rPr>
+          <w:b/>
         </w:rPr>
       </w:pPr>
     </w:p>
@@ -22207,14 +22131,8 @@
           <w:tab w:val="left" w:pos="1110"/>
         </w:tabs>
         <w:spacing w:after="0"/>
-        <w:rPr>
-          <w:lang w:val="en-US"/>
-        </w:rPr>
-      </w:pPr>
-      <w:r>
-        <w:rPr>
-          <w:lang w:val="en-US"/>
-        </w:rPr>
+      </w:pPr>
+      <w:r>
         <w:t>HTML</w:t>
       </w:r>
     </w:p>
@@ -24849,6 +24767,108 @@
         <w:spacing w:after="0"/>
       </w:pPr>
       <w:r>
+        <w:t>Pode colocar um link para seu site</w:t>
+      </w:r>
+      <w:proofErr w:type="gramStart"/>
+      <w:r>
+        <w:t>..</w:t>
+      </w:r>
+      <w:proofErr w:type="gramEnd"/>
+    </w:p>
+    <w:p>
+      <w:pPr>
+        <w:tabs>
+          <w:tab w:val="left" w:pos="1110"/>
+        </w:tabs>
+        <w:spacing w:after="0"/>
+      </w:pPr>
+      <w:r>
+        <w:t>Mas esse não é o melhor jeito</w:t>
+      </w:r>
+    </w:p>
+    <w:p>
+      <w:pPr>
+        <w:tabs>
+          <w:tab w:val="left" w:pos="1110"/>
+        </w:tabs>
+        <w:spacing w:after="0"/>
+      </w:pPr>
+      <w:r>
+        <w:rPr>
+          <w:noProof/>
+          <w:lang w:eastAsia="pt-BR"/>
+        </w:rPr>
+        <w:drawing>
+          <wp:inline distT="0" distB="0" distL="0" distR="0">
+            <wp:extent cx="6480810" cy="1724090"/>
+            <wp:effectExtent l="19050" t="0" r="0" b="0"/>
+            <wp:docPr id="16" name="Imagem 16"/>
+            <wp:cNvGraphicFramePr>
+              <a:graphicFrameLocks xmlns:a="http://schemas.openxmlformats.org/drawingml/2006/main" noChangeAspect="1"/>
+            </wp:cNvGraphicFramePr>
+            <a:graphic xmlns:a="http://schemas.openxmlformats.org/drawingml/2006/main">
+              <a:graphicData uri="http://schemas.openxmlformats.org/drawingml/2006/picture">
+                <pic:pic xmlns:pic="http://schemas.openxmlformats.org/drawingml/2006/picture">
+                  <pic:nvPicPr>
+                    <pic:cNvPr id="0" name="Picture 16"/>
+                    <pic:cNvPicPr>
+                      <a:picLocks noChangeAspect="1" noChangeArrowheads="1"/>
+                    </pic:cNvPicPr>
+                  </pic:nvPicPr>
+                  <pic:blipFill>
+                    <a:blip r:embed="rId27" cstate="print"/>
+                    <a:srcRect/>
+                    <a:stretch>
+                      <a:fillRect/>
+                    </a:stretch>
+                  </pic:blipFill>
+                  <pic:spPr bwMode="auto">
+                    <a:xfrm>
+                      <a:off x="0" y="0"/>
+                      <a:ext cx="6480810" cy="1724090"/>
+                    </a:xfrm>
+                    <a:prstGeom prst="rect">
+                      <a:avLst/>
+                    </a:prstGeom>
+                    <a:noFill/>
+                    <a:ln w="9525">
+                      <a:noFill/>
+                      <a:miter lim="800000"/>
+                      <a:headEnd/>
+                      <a:tailEnd/>
+                    </a:ln>
+                  </pic:spPr>
+                </pic:pic>
+              </a:graphicData>
+            </a:graphic>
+          </wp:inline>
+        </w:drawing>
+      </w:r>
+    </w:p>
+    <w:p>
+      <w:pPr>
+        <w:tabs>
+          <w:tab w:val="left" w:pos="1110"/>
+        </w:tabs>
+        <w:spacing w:after="0"/>
+      </w:pPr>
+    </w:p>
+    <w:p>
+      <w:pPr>
+        <w:tabs>
+          <w:tab w:val="left" w:pos="1110"/>
+        </w:tabs>
+        <w:spacing w:after="0"/>
+      </w:pPr>
+    </w:p>
+    <w:p>
+      <w:pPr>
+        <w:tabs>
+          <w:tab w:val="left" w:pos="1110"/>
+        </w:tabs>
+        <w:spacing w:after="0"/>
+      </w:pPr>
+      <w:r>
         <w:rPr>
           <w:noProof/>
           <w:lang w:eastAsia="pt-BR"/>
@@ -24871,7 +24891,7 @@
                     </pic:cNvPicPr>
                   </pic:nvPicPr>
                   <pic:blipFill>
-                    <a:blip r:embed="rId27" cstate="print"/>
+                    <a:blip r:embed="rId28" cstate="print"/>
                     <a:srcRect/>
                     <a:stretch>
                       <a:fillRect/>
@@ -24940,6 +24960,7 @@
       </w:pPr>
       <w:proofErr w:type="spellStart"/>
       <w:r>
+        <w:lastRenderedPageBreak/>
         <w:t>Vc</w:t>
       </w:r>
       <w:proofErr w:type="spellEnd"/>
@@ -24960,7 +24981,7 @@
       </w:r>
       <w:proofErr w:type="gramEnd"/>
       <w:r>
-        <w:t xml:space="preserve"> pé necessário digitar o arquivo índex.html, ele é aberto automaticamente... </w:t>
+        <w:t xml:space="preserve"> é necessário digitar o arquivo índex.html, ele é aberto automaticamente... </w:t>
       </w:r>
     </w:p>
     <w:p>
@@ -24983,7 +25004,6 @@
           <w:noProof/>
           <w:lang w:eastAsia="pt-BR"/>
         </w:rPr>
-        <w:lastRenderedPageBreak/>
         <w:drawing>
           <wp:inline distT="0" distB="0" distL="0" distR="0">
             <wp:extent cx="6480810" cy="3007669"/>
@@ -25002,7 +25022,7 @@
                     </pic:cNvPicPr>
                   </pic:nvPicPr>
                   <pic:blipFill>
-                    <a:blip r:embed="rId28" cstate="print"/>
+                    <a:blip r:embed="rId29" cstate="print"/>
                     <a:srcRect/>
                     <a:stretch>
                       <a:fillRect/>
@@ -25053,6 +25073,1108 @@
           </wp:inline>
         </w:drawing>
       </w:r>
+    </w:p>
+    <w:p>
+      <w:pPr>
+        <w:tabs>
+          <w:tab w:val="left" w:pos="1110"/>
+        </w:tabs>
+        <w:spacing w:after="0"/>
+      </w:pPr>
+    </w:p>
+    <w:p>
+      <w:pPr>
+        <w:tabs>
+          <w:tab w:val="left" w:pos="1110"/>
+        </w:tabs>
+        <w:spacing w:after="0"/>
+      </w:pPr>
+      <w:r>
+        <w:t xml:space="preserve">Como rodar o projeto </w:t>
+      </w:r>
+      <w:proofErr w:type="spellStart"/>
+      <w:r>
+        <w:t>Android</w:t>
+      </w:r>
+      <w:proofErr w:type="spellEnd"/>
+      <w:r>
+        <w:t>:</w:t>
+      </w:r>
+    </w:p>
+    <w:p>
+      <w:pPr>
+        <w:tabs>
+          <w:tab w:val="left" w:pos="1110"/>
+        </w:tabs>
+        <w:spacing w:after="0"/>
+      </w:pPr>
+      <w:r>
+        <w:t xml:space="preserve">Cria um repositório novo no </w:t>
+      </w:r>
+      <w:proofErr w:type="spellStart"/>
+      <w:proofErr w:type="gramStart"/>
+      <w:r>
+        <w:t>GitHub</w:t>
+      </w:r>
+      <w:proofErr w:type="spellEnd"/>
+      <w:proofErr w:type="gramEnd"/>
+      <w:r>
+        <w:t xml:space="preserve"> Desktop  “projeto </w:t>
+      </w:r>
+      <w:proofErr w:type="spellStart"/>
+      <w:r>
+        <w:t>android</w:t>
+      </w:r>
+      <w:proofErr w:type="spellEnd"/>
+      <w:r>
+        <w:t>”</w:t>
+      </w:r>
+    </w:p>
+    <w:p>
+      <w:pPr>
+        <w:tabs>
+          <w:tab w:val="left" w:pos="1110"/>
+        </w:tabs>
+        <w:spacing w:after="0"/>
+      </w:pPr>
+      <w:r>
+        <w:t xml:space="preserve">Publica ele para o </w:t>
+      </w:r>
+      <w:proofErr w:type="spellStart"/>
+      <w:proofErr w:type="gramStart"/>
+      <w:r>
+        <w:t>GitHub</w:t>
+      </w:r>
+      <w:proofErr w:type="spellEnd"/>
+      <w:proofErr w:type="gramEnd"/>
+      <w:r>
+        <w:t xml:space="preserve"> Remoto (desmarcar privado para ele ficar público)</w:t>
+      </w:r>
+    </w:p>
+    <w:p>
+      <w:pPr>
+        <w:tabs>
+          <w:tab w:val="left" w:pos="1110"/>
+        </w:tabs>
+        <w:spacing w:after="0"/>
+      </w:pPr>
+      <w:r>
+        <w:t xml:space="preserve">Vá para a pasta </w:t>
+      </w:r>
+      <w:proofErr w:type="spellStart"/>
+      <w:r>
+        <w:t>projeto-android</w:t>
+      </w:r>
+      <w:proofErr w:type="spellEnd"/>
+      <w:r>
+        <w:t xml:space="preserve"> que foi criada, copie os arquivos e pastas do projeto para ela.</w:t>
+      </w:r>
+    </w:p>
+    <w:p>
+      <w:pPr>
+        <w:tabs>
+          <w:tab w:val="left" w:pos="1110"/>
+        </w:tabs>
+        <w:spacing w:after="0"/>
+      </w:pPr>
+      <w:r>
+        <w:t>Renomeia android.html para índex.html</w:t>
+      </w:r>
+    </w:p>
+    <w:p>
+      <w:pPr>
+        <w:tabs>
+          <w:tab w:val="left" w:pos="1110"/>
+        </w:tabs>
+        <w:spacing w:after="0"/>
+      </w:pPr>
+      <w:proofErr w:type="spellStart"/>
+      <w:r>
+        <w:t>Comitar</w:t>
+      </w:r>
+      <w:proofErr w:type="spellEnd"/>
+      <w:r>
+        <w:t xml:space="preserve">, para ele jogar tudo par ao </w:t>
+      </w:r>
+      <w:proofErr w:type="spellStart"/>
+      <w:proofErr w:type="gramStart"/>
+      <w:r>
+        <w:t>GitHub</w:t>
+      </w:r>
+      <w:proofErr w:type="spellEnd"/>
+      <w:proofErr w:type="gramEnd"/>
+      <w:r>
+        <w:t xml:space="preserve"> remoto</w:t>
+      </w:r>
+    </w:p>
+    <w:p>
+      <w:pPr>
+        <w:tabs>
+          <w:tab w:val="left" w:pos="1110"/>
+        </w:tabs>
+        <w:spacing w:after="0"/>
+      </w:pPr>
+      <w:r>
+        <w:t>Acessa o github.com</w:t>
+      </w:r>
+      <w:r>
+        <w:t>, clica na foto (perfil</w:t>
+      </w:r>
+      <w:proofErr w:type="gramStart"/>
+      <w:r>
+        <w:t>)</w:t>
+      </w:r>
+      <w:proofErr w:type="gramEnd"/>
+    </w:p>
+    <w:p>
+      <w:pPr>
+        <w:tabs>
+          <w:tab w:val="left" w:pos="1110"/>
+        </w:tabs>
+        <w:spacing w:after="0"/>
+      </w:pPr>
+      <w:r>
+        <w:t>Em overview o novo</w:t>
+      </w:r>
+      <w:r>
+        <w:t xml:space="preserve"> repositório </w:t>
+      </w:r>
+      <w:proofErr w:type="spellStart"/>
+      <w:r>
+        <w:t>projeto-android</w:t>
+      </w:r>
+      <w:proofErr w:type="spellEnd"/>
+      <w:r>
+        <w:t xml:space="preserve"> já</w:t>
+      </w:r>
+      <w:r>
+        <w:t xml:space="preserve"> deve aparecer</w:t>
+      </w:r>
+      <w:r>
+        <w:t xml:space="preserve">, clica nele, </w:t>
+      </w:r>
+      <w:proofErr w:type="gramStart"/>
+      <w:r>
+        <w:t>vá em</w:t>
+      </w:r>
+      <w:proofErr w:type="gramEnd"/>
+      <w:r>
+        <w:t xml:space="preserve"> </w:t>
+      </w:r>
+      <w:proofErr w:type="spellStart"/>
+      <w:r>
+        <w:t>Settings</w:t>
+      </w:r>
+      <w:proofErr w:type="spellEnd"/>
+      <w:r>
+        <w:t xml:space="preserve">, </w:t>
+      </w:r>
+      <w:proofErr w:type="spellStart"/>
+      <w:r>
+        <w:t>Pages</w:t>
+      </w:r>
+      <w:proofErr w:type="spellEnd"/>
+    </w:p>
+    <w:p>
+      <w:pPr>
+        <w:tabs>
+          <w:tab w:val="left" w:pos="1110"/>
+        </w:tabs>
+        <w:spacing w:after="0"/>
+      </w:pPr>
+      <w:r>
+        <w:t xml:space="preserve">Em Source, escolher </w:t>
+      </w:r>
+      <w:proofErr w:type="spellStart"/>
+      <w:r>
+        <w:t>Main</w:t>
+      </w:r>
+      <w:proofErr w:type="spellEnd"/>
+      <w:r>
+        <w:t xml:space="preserve">, </w:t>
+      </w:r>
+      <w:proofErr w:type="spellStart"/>
+      <w:r>
+        <w:t>save</w:t>
+      </w:r>
+      <w:proofErr w:type="spellEnd"/>
+      <w:r>
+        <w:t xml:space="preserve">, o projeto será </w:t>
+      </w:r>
+      <w:proofErr w:type="gramStart"/>
+      <w:r>
+        <w:t>publicado</w:t>
+      </w:r>
+      <w:proofErr w:type="gramEnd"/>
+    </w:p>
+    <w:p>
+      <w:pPr>
+        <w:tabs>
+          <w:tab w:val="left" w:pos="1110"/>
+        </w:tabs>
+        <w:spacing w:after="0"/>
+      </w:pPr>
+      <w:r>
+        <w:rPr>
+          <w:noProof/>
+          <w:lang w:eastAsia="pt-BR"/>
+        </w:rPr>
+        <w:drawing>
+          <wp:inline distT="0" distB="0" distL="0" distR="0">
+            <wp:extent cx="5553075" cy="3086765"/>
+            <wp:effectExtent l="133350" t="76200" r="123825" b="75535"/>
+            <wp:docPr id="19" name="Imagem 19"/>
+            <wp:cNvGraphicFramePr>
+              <a:graphicFrameLocks xmlns:a="http://schemas.openxmlformats.org/drawingml/2006/main" noChangeAspect="1"/>
+            </wp:cNvGraphicFramePr>
+            <a:graphic xmlns:a="http://schemas.openxmlformats.org/drawingml/2006/main">
+              <a:graphicData uri="http://schemas.openxmlformats.org/drawingml/2006/picture">
+                <pic:pic xmlns:pic="http://schemas.openxmlformats.org/drawingml/2006/picture">
+                  <pic:nvPicPr>
+                    <pic:cNvPr id="0" name="Picture 19"/>
+                    <pic:cNvPicPr>
+                      <a:picLocks noChangeAspect="1" noChangeArrowheads="1"/>
+                    </pic:cNvPicPr>
+                  </pic:nvPicPr>
+                  <pic:blipFill>
+                    <a:blip r:embed="rId30" cstate="print"/>
+                    <a:srcRect/>
+                    <a:stretch>
+                      <a:fillRect/>
+                    </a:stretch>
+                  </pic:blipFill>
+                  <pic:spPr bwMode="auto">
+                    <a:xfrm>
+                      <a:off x="0" y="0"/>
+                      <a:ext cx="5556342" cy="3088581"/>
+                    </a:xfrm>
+                    <a:prstGeom prst="rect">
+                      <a:avLst/>
+                    </a:prstGeom>
+                    <a:solidFill>
+                      <a:srgbClr val="FFFFFF">
+                        <a:shade val="85000"/>
+                      </a:srgbClr>
+                    </a:solidFill>
+                    <a:ln w="88900" cap="sq">
+                      <a:solidFill>
+                        <a:srgbClr val="FFFFFF"/>
+                      </a:solidFill>
+                      <a:miter lim="800000"/>
+                    </a:ln>
+                    <a:effectLst>
+                      <a:outerShdw blurRad="55000" dist="18000" dir="5400000" algn="tl" rotWithShape="0">
+                        <a:srgbClr val="000000">
+                          <a:alpha val="40000"/>
+                        </a:srgbClr>
+                      </a:outerShdw>
+                    </a:effectLst>
+                    <a:scene3d>
+                      <a:camera prst="orthographicFront"/>
+                      <a:lightRig rig="twoPt" dir="t">
+                        <a:rot lat="0" lon="0" rev="7200000"/>
+                      </a:lightRig>
+                    </a:scene3d>
+                    <a:sp3d>
+                      <a:bevelT w="25400" h="19050"/>
+                      <a:contourClr>
+                        <a:srgbClr val="FFFFFF"/>
+                      </a:contourClr>
+                    </a:sp3d>
+                  </pic:spPr>
+                </pic:pic>
+              </a:graphicData>
+            </a:graphic>
+          </wp:inline>
+        </w:drawing>
+      </w:r>
+    </w:p>
+    <w:p>
+      <w:pPr>
+        <w:tabs>
+          <w:tab w:val="left" w:pos="1110"/>
+        </w:tabs>
+        <w:spacing w:after="0"/>
+      </w:pPr>
+    </w:p>
+    <w:p>
+      <w:pPr>
+        <w:tabs>
+          <w:tab w:val="left" w:pos="1110"/>
+        </w:tabs>
+        <w:spacing w:after="0"/>
+      </w:pPr>
+      <w:r>
+        <w:t>Basta clicar na URL</w:t>
+      </w:r>
+    </w:p>
+    <w:p>
+      <w:pPr>
+        <w:tabs>
+          <w:tab w:val="left" w:pos="1110"/>
+        </w:tabs>
+        <w:spacing w:after="0"/>
+      </w:pPr>
+      <w:r>
+        <w:rPr>
+          <w:noProof/>
+          <w:lang w:eastAsia="pt-BR"/>
+        </w:rPr>
+        <w:drawing>
+          <wp:inline distT="0" distB="0" distL="0" distR="0">
+            <wp:extent cx="6480810" cy="3649619"/>
+            <wp:effectExtent l="19050" t="0" r="0" b="0"/>
+            <wp:docPr id="22" name="Imagem 22"/>
+            <wp:cNvGraphicFramePr>
+              <a:graphicFrameLocks xmlns:a="http://schemas.openxmlformats.org/drawingml/2006/main" noChangeAspect="1"/>
+            </wp:cNvGraphicFramePr>
+            <a:graphic xmlns:a="http://schemas.openxmlformats.org/drawingml/2006/main">
+              <a:graphicData uri="http://schemas.openxmlformats.org/drawingml/2006/picture">
+                <pic:pic xmlns:pic="http://schemas.openxmlformats.org/drawingml/2006/picture">
+                  <pic:nvPicPr>
+                    <pic:cNvPr id="0" name="Picture 22"/>
+                    <pic:cNvPicPr>
+                      <a:picLocks noChangeAspect="1" noChangeArrowheads="1"/>
+                    </pic:cNvPicPr>
+                  </pic:nvPicPr>
+                  <pic:blipFill>
+                    <a:blip r:embed="rId31" cstate="print"/>
+                    <a:srcRect/>
+                    <a:stretch>
+                      <a:fillRect/>
+                    </a:stretch>
+                  </pic:blipFill>
+                  <pic:spPr bwMode="auto">
+                    <a:xfrm>
+                      <a:off x="0" y="0"/>
+                      <a:ext cx="6480810" cy="3649619"/>
+                    </a:xfrm>
+                    <a:prstGeom prst="rect">
+                      <a:avLst/>
+                    </a:prstGeom>
+                    <a:noFill/>
+                    <a:ln w="9525">
+                      <a:noFill/>
+                      <a:miter lim="800000"/>
+                      <a:headEnd/>
+                      <a:tailEnd/>
+                    </a:ln>
+                  </pic:spPr>
+                </pic:pic>
+              </a:graphicData>
+            </a:graphic>
+          </wp:inline>
+        </w:drawing>
+      </w:r>
+    </w:p>
+    <w:p>
+      <w:pPr>
+        <w:tabs>
+          <w:tab w:val="left" w:pos="1110"/>
+        </w:tabs>
+        <w:spacing w:after="0"/>
+      </w:pPr>
+    </w:p>
+    <w:p>
+      <w:pPr>
+        <w:tabs>
+          <w:tab w:val="left" w:pos="1110"/>
+        </w:tabs>
+        <w:spacing w:after="0"/>
+      </w:pPr>
+      <w:r>
+        <w:t xml:space="preserve">QR </w:t>
+      </w:r>
+      <w:proofErr w:type="spellStart"/>
+      <w:r>
+        <w:t>Code</w:t>
+      </w:r>
+      <w:proofErr w:type="spellEnd"/>
+      <w:r>
+        <w:t xml:space="preserve"> </w:t>
+      </w:r>
+    </w:p>
+    <w:p>
+      <w:pPr>
+        <w:tabs>
+          <w:tab w:val="left" w:pos="1110"/>
+        </w:tabs>
+        <w:spacing w:after="0"/>
+      </w:pPr>
+      <w:hyperlink r:id="rId32" w:history="1">
+        <w:r>
+          <w:rPr>
+            <w:rStyle w:val="Hyperlink"/>
+          </w:rPr>
+          <w:t>WWW.qr-code-generator.com</w:t>
+        </w:r>
+      </w:hyperlink>
+    </w:p>
+    <w:p>
+      <w:pPr>
+        <w:tabs>
+          <w:tab w:val="left" w:pos="1110"/>
+        </w:tabs>
+        <w:spacing w:after="0"/>
+      </w:pPr>
+      <w:proofErr w:type="spellStart"/>
+      <w:r>
+        <w:t>Cllica</w:t>
+      </w:r>
+      <w:proofErr w:type="spellEnd"/>
+      <w:r>
+        <w:t xml:space="preserve"> em URL e cola a url do site, download do </w:t>
+      </w:r>
+      <w:proofErr w:type="spellStart"/>
+      <w:proofErr w:type="gramStart"/>
+      <w:r>
+        <w:t>QRCode</w:t>
+      </w:r>
+      <w:proofErr w:type="spellEnd"/>
+      <w:proofErr w:type="gramEnd"/>
+      <w:r>
+        <w:t>, aguardar...</w:t>
+      </w:r>
+    </w:p>
+    <w:p>
+      <w:pPr>
+        <w:tabs>
+          <w:tab w:val="left" w:pos="1110"/>
+        </w:tabs>
+        <w:spacing w:after="0"/>
+      </w:pPr>
+      <w:r>
+        <w:rPr>
+          <w:noProof/>
+          <w:lang w:eastAsia="pt-BR"/>
+        </w:rPr>
+        <w:drawing>
+          <wp:inline distT="0" distB="0" distL="0" distR="0">
+            <wp:extent cx="2200275" cy="2631323"/>
+            <wp:effectExtent l="95250" t="95250" r="104775" b="92827"/>
+            <wp:docPr id="25" name="Imagem 25"/>
+            <wp:cNvGraphicFramePr>
+              <a:graphicFrameLocks xmlns:a="http://schemas.openxmlformats.org/drawingml/2006/main" noChangeAspect="1"/>
+            </wp:cNvGraphicFramePr>
+            <a:graphic xmlns:a="http://schemas.openxmlformats.org/drawingml/2006/main">
+              <a:graphicData uri="http://schemas.openxmlformats.org/drawingml/2006/picture">
+                <pic:pic xmlns:pic="http://schemas.openxmlformats.org/drawingml/2006/picture">
+                  <pic:nvPicPr>
+                    <pic:cNvPr id="0" name="Picture 25"/>
+                    <pic:cNvPicPr>
+                      <a:picLocks noChangeAspect="1" noChangeArrowheads="1"/>
+                    </pic:cNvPicPr>
+                  </pic:nvPicPr>
+                  <pic:blipFill>
+                    <a:blip r:embed="rId33" cstate="print"/>
+                    <a:srcRect/>
+                    <a:stretch>
+                      <a:fillRect/>
+                    </a:stretch>
+                  </pic:blipFill>
+                  <pic:spPr bwMode="auto">
+                    <a:xfrm>
+                      <a:off x="0" y="0"/>
+                      <a:ext cx="2200275" cy="2631323"/>
+                    </a:xfrm>
+                    <a:prstGeom prst="rect">
+                      <a:avLst/>
+                    </a:prstGeom>
+                    <a:solidFill>
+                      <a:srgbClr val="FFFFFF">
+                        <a:shade val="85000"/>
+                      </a:srgbClr>
+                    </a:solidFill>
+                    <a:ln w="88900" cap="sq">
+                      <a:solidFill>
+                        <a:srgbClr val="FFFFFF"/>
+                      </a:solidFill>
+                      <a:miter lim="800000"/>
+                    </a:ln>
+                    <a:effectLst>
+                      <a:outerShdw blurRad="55000" dist="18000" dir="5400000" algn="tl" rotWithShape="0">
+                        <a:srgbClr val="000000">
+                          <a:alpha val="40000"/>
+                        </a:srgbClr>
+                      </a:outerShdw>
+                    </a:effectLst>
+                    <a:scene3d>
+                      <a:camera prst="orthographicFront"/>
+                      <a:lightRig rig="twoPt" dir="t">
+                        <a:rot lat="0" lon="0" rev="7200000"/>
+                      </a:lightRig>
+                    </a:scene3d>
+                    <a:sp3d>
+                      <a:bevelT w="25400" h="19050"/>
+                      <a:contourClr>
+                        <a:srgbClr val="FFFFFF"/>
+                      </a:contourClr>
+                    </a:sp3d>
+                  </pic:spPr>
+                </pic:pic>
+              </a:graphicData>
+            </a:graphic>
+          </wp:inline>
+        </w:drawing>
+      </w:r>
+    </w:p>
+    <w:p>
+      <w:pPr>
+        <w:tabs>
+          <w:tab w:val="left" w:pos="1110"/>
+        </w:tabs>
+        <w:spacing w:after="0"/>
+      </w:pPr>
+    </w:p>
+    <w:p>
+      <w:pPr>
+        <w:tabs>
+          <w:tab w:val="left" w:pos="1110"/>
+        </w:tabs>
+        <w:spacing w:after="0"/>
+      </w:pPr>
+      <w:r>
+        <w:t>Só hospeda site com HTML, CSS e JS.</w:t>
+      </w:r>
+    </w:p>
+    <w:p>
+      <w:pPr>
+        <w:tabs>
+          <w:tab w:val="left" w:pos="1110"/>
+        </w:tabs>
+        <w:spacing w:after="0"/>
+      </w:pPr>
+      <w:r>
+        <w:t>Não hos</w:t>
+      </w:r>
+      <w:r>
+        <w:t>peda site com BD, PHP, e nenhum outro recurso...</w:t>
+      </w:r>
+    </w:p>
+    <w:p>
+      <w:pPr>
+        <w:tabs>
+          <w:tab w:val="left" w:pos="1110"/>
+        </w:tabs>
+        <w:spacing w:after="0"/>
+      </w:pPr>
+    </w:p>
+    <w:p>
+      <w:pPr>
+        <w:tabs>
+          <w:tab w:val="left" w:pos="1110"/>
+        </w:tabs>
+        <w:spacing w:after="0"/>
+      </w:pPr>
+    </w:p>
+    <w:p>
+      <w:pPr>
+        <w:tabs>
+          <w:tab w:val="left" w:pos="1110"/>
+        </w:tabs>
+        <w:spacing w:after="0"/>
+        <w:rPr>
+          <w:b/>
+        </w:rPr>
+      </w:pPr>
+      <w:r>
+        <w:rPr>
+          <w:b/>
+        </w:rPr>
+        <w:t>Capítulo 18, Aula 07</w:t>
+      </w:r>
+      <w:r>
+        <w:rPr>
+          <w:b/>
+        </w:rPr>
+        <w:t xml:space="preserve"> –</w:t>
+      </w:r>
+      <w:r>
+        <w:rPr>
+          <w:b/>
+        </w:rPr>
+        <w:t xml:space="preserve"> Manutenção em sites hospedados no </w:t>
+      </w:r>
+      <w:proofErr w:type="spellStart"/>
+      <w:proofErr w:type="gramStart"/>
+      <w:r>
+        <w:rPr>
+          <w:b/>
+        </w:rPr>
+        <w:t>GitHub</w:t>
+      </w:r>
+      <w:proofErr w:type="spellEnd"/>
+      <w:proofErr w:type="gramEnd"/>
+      <w:r>
+        <w:rPr>
+          <w:b/>
+        </w:rPr>
+        <w:t xml:space="preserve"> </w:t>
+      </w:r>
+      <w:proofErr w:type="spellStart"/>
+      <w:r>
+        <w:rPr>
+          <w:b/>
+        </w:rPr>
+        <w:t>Pages</w:t>
+      </w:r>
+      <w:proofErr w:type="spellEnd"/>
+    </w:p>
+    <w:p>
+      <w:pPr>
+        <w:tabs>
+          <w:tab w:val="left" w:pos="1110"/>
+        </w:tabs>
+        <w:spacing w:after="0"/>
+      </w:pPr>
+      <w:r>
+        <w:lastRenderedPageBreak/>
+        <w:t>Só corrigiu um problema no site relacionado ao Header, que tinha uma faixa mais clara</w:t>
+      </w:r>
+      <w:proofErr w:type="gramStart"/>
+      <w:r>
+        <w:t>..</w:t>
+      </w:r>
+      <w:proofErr w:type="gramEnd"/>
+      <w:r>
+        <w:br/>
+        <w:t xml:space="preserve">Trocou o </w:t>
+      </w:r>
+      <w:proofErr w:type="spellStart"/>
+      <w:r>
+        <w:t>mar</w:t>
+      </w:r>
+      <w:r>
+        <w:t>gin</w:t>
+      </w:r>
+      <w:proofErr w:type="spellEnd"/>
+      <w:r>
+        <w:t xml:space="preserve"> por </w:t>
+      </w:r>
+      <w:proofErr w:type="spellStart"/>
+      <w:r>
+        <w:t>Padding</w:t>
+      </w:r>
+      <w:proofErr w:type="spellEnd"/>
+      <w:r>
+        <w:t>...</w:t>
+      </w:r>
+    </w:p>
+    <w:p>
+      <w:pPr>
+        <w:tabs>
+          <w:tab w:val="left" w:pos="1110"/>
+        </w:tabs>
+        <w:spacing w:after="0"/>
+      </w:pPr>
+    </w:p>
+    <w:p>
+      <w:pPr>
+        <w:tabs>
+          <w:tab w:val="left" w:pos="1110"/>
+        </w:tabs>
+        <w:spacing w:after="0"/>
+      </w:pPr>
+      <w:r>
+        <w:rPr>
+          <w:b/>
+        </w:rPr>
+        <w:t>Capítulo 18, Aula 08</w:t>
+      </w:r>
+      <w:r>
+        <w:rPr>
+          <w:b/>
+        </w:rPr>
+        <w:t xml:space="preserve"> –</w:t>
+      </w:r>
+      <w:r>
+        <w:rPr>
+          <w:b/>
+        </w:rPr>
+        <w:t xml:space="preserve"> Recursos Sociais do </w:t>
+      </w:r>
+      <w:proofErr w:type="spellStart"/>
+      <w:proofErr w:type="gramStart"/>
+      <w:r>
+        <w:rPr>
+          <w:b/>
+        </w:rPr>
+        <w:t>GitHub</w:t>
+      </w:r>
+      <w:proofErr w:type="spellEnd"/>
+      <w:proofErr w:type="gramEnd"/>
+    </w:p>
+    <w:p>
+      <w:pPr>
+        <w:tabs>
+          <w:tab w:val="left" w:pos="1110"/>
+        </w:tabs>
+        <w:spacing w:after="0"/>
+      </w:pPr>
+      <w:r>
+        <w:t xml:space="preserve">Mostrou como usar o </w:t>
+      </w:r>
+      <w:proofErr w:type="spellStart"/>
+      <w:proofErr w:type="gramStart"/>
+      <w:r>
+        <w:t>GitHub</w:t>
+      </w:r>
+      <w:proofErr w:type="spellEnd"/>
+      <w:proofErr w:type="gramEnd"/>
+      <w:r>
+        <w:t xml:space="preserve"> como rede social, procurar assuntos mais comentados, desenvolvedores, postar dúvidas, consultar respostas das dúvidas já resolvidas, etc.</w:t>
+      </w:r>
+    </w:p>
+    <w:p>
+      <w:pPr>
+        <w:tabs>
+          <w:tab w:val="left" w:pos="1110"/>
+        </w:tabs>
+        <w:spacing w:after="0"/>
+      </w:pPr>
+    </w:p>
+    <w:p>
+      <w:pPr>
+        <w:tabs>
+          <w:tab w:val="left" w:pos="1110"/>
+        </w:tabs>
+        <w:spacing w:after="0"/>
+      </w:pPr>
+      <w:r>
+        <w:rPr>
+          <w:b/>
+        </w:rPr>
+        <w:t>Capítulo 18, Aula 09</w:t>
+      </w:r>
+      <w:r>
+        <w:rPr>
+          <w:b/>
+        </w:rPr>
+        <w:t xml:space="preserve"> </w:t>
+      </w:r>
+      <w:proofErr w:type="gramStart"/>
+      <w:r>
+        <w:rPr>
+          <w:b/>
+        </w:rPr>
+        <w:t>–</w:t>
+      </w:r>
+      <w:r>
+        <w:rPr>
+          <w:b/>
+        </w:rPr>
+        <w:t>Clonando</w:t>
+      </w:r>
+      <w:proofErr w:type="gramEnd"/>
+      <w:r>
+        <w:rPr>
+          <w:b/>
+        </w:rPr>
+        <w:t xml:space="preserve"> Repositórios </w:t>
+      </w:r>
+      <w:proofErr w:type="spellStart"/>
+      <w:r>
+        <w:rPr>
+          <w:b/>
+        </w:rPr>
+        <w:t>GitHub</w:t>
+      </w:r>
+      <w:proofErr w:type="spellEnd"/>
+    </w:p>
+    <w:p>
+      <w:pPr>
+        <w:tabs>
+          <w:tab w:val="left" w:pos="1110"/>
+        </w:tabs>
+        <w:spacing w:after="0"/>
+      </w:pPr>
+      <w:r>
+        <w:t xml:space="preserve">Vá para o </w:t>
+      </w:r>
+      <w:proofErr w:type="spellStart"/>
+      <w:proofErr w:type="gramStart"/>
+      <w:r>
+        <w:t>GitHub</w:t>
+      </w:r>
+      <w:proofErr w:type="spellEnd"/>
+      <w:proofErr w:type="gramEnd"/>
+      <w:r>
+        <w:t xml:space="preserve"> WEB, localiza o projeto que </w:t>
+      </w:r>
+      <w:proofErr w:type="spellStart"/>
+      <w:r>
+        <w:t>vc</w:t>
+      </w:r>
+      <w:proofErr w:type="spellEnd"/>
+      <w:r>
+        <w:t xml:space="preserve"> quer clonar, botão: Clone ou Download,</w:t>
+      </w:r>
+    </w:p>
+    <w:p>
+      <w:pPr>
+        <w:tabs>
+          <w:tab w:val="left" w:pos="1110"/>
+        </w:tabs>
+        <w:spacing w:after="0"/>
+      </w:pPr>
+      <w:r>
+        <w:t xml:space="preserve">Open in Desktop, onde </w:t>
+      </w:r>
+      <w:proofErr w:type="spellStart"/>
+      <w:r>
+        <w:t>vc</w:t>
+      </w:r>
+      <w:proofErr w:type="spellEnd"/>
+      <w:r>
+        <w:t xml:space="preserve"> </w:t>
+      </w:r>
+      <w:proofErr w:type="spellStart"/>
+      <w:r>
+        <w:t>qur</w:t>
+      </w:r>
+      <w:proofErr w:type="spellEnd"/>
+      <w:r>
+        <w:t xml:space="preserve"> salvar... </w:t>
+      </w:r>
+      <w:proofErr w:type="gramStart"/>
+      <w:r>
+        <w:t>escolha</w:t>
+      </w:r>
+      <w:proofErr w:type="gramEnd"/>
+      <w:r>
+        <w:t xml:space="preserve"> uma pasta , clica em Clone</w:t>
+      </w:r>
+      <w:r>
+        <w:t xml:space="preserve">, ele vai clonar no </w:t>
+      </w:r>
+      <w:proofErr w:type="spellStart"/>
+      <w:r>
+        <w:t>Git</w:t>
+      </w:r>
+      <w:proofErr w:type="spellEnd"/>
+      <w:r>
+        <w:t xml:space="preserve"> Local...</w:t>
+      </w:r>
+    </w:p>
+    <w:p>
+      <w:pPr>
+        <w:tabs>
+          <w:tab w:val="left" w:pos="1110"/>
+        </w:tabs>
+        <w:spacing w:after="0"/>
+      </w:pPr>
+    </w:p>
+    <w:p>
+      <w:pPr>
+        <w:tabs>
+          <w:tab w:val="left" w:pos="1110"/>
+        </w:tabs>
+        <w:spacing w:after="0"/>
+      </w:pPr>
+      <w:r>
+        <w:rPr>
+          <w:b/>
+        </w:rPr>
+        <w:t>Capítulo 18, Aula 10</w:t>
+      </w:r>
+      <w:r>
+        <w:rPr>
+          <w:b/>
+        </w:rPr>
+        <w:t xml:space="preserve"> –</w:t>
+      </w:r>
+      <w:r>
+        <w:rPr>
+          <w:b/>
+        </w:rPr>
+        <w:t xml:space="preserve"> </w:t>
+      </w:r>
+      <w:proofErr w:type="spellStart"/>
+      <w:proofErr w:type="gramStart"/>
+      <w:r>
+        <w:rPr>
+          <w:b/>
+        </w:rPr>
+        <w:t>GitHub</w:t>
+      </w:r>
+      <w:proofErr w:type="spellEnd"/>
+      <w:proofErr w:type="gramEnd"/>
+      <w:r>
+        <w:rPr>
+          <w:b/>
+        </w:rPr>
+        <w:t xml:space="preserve"> em vários </w:t>
+      </w:r>
+      <w:proofErr w:type="spellStart"/>
+      <w:r>
+        <w:rPr>
+          <w:b/>
+        </w:rPr>
+        <w:t>PCs</w:t>
+      </w:r>
+      <w:proofErr w:type="spellEnd"/>
+    </w:p>
+    <w:p>
+      <w:pPr>
+        <w:tabs>
+          <w:tab w:val="left" w:pos="1110"/>
+        </w:tabs>
+        <w:spacing w:after="0"/>
+      </w:pPr>
+      <w:r>
+        <w:t>Você quer trabalhar numa maquina nova e depois sair sem deixar os arquivos lá...</w:t>
+      </w:r>
+    </w:p>
+    <w:p>
+      <w:pPr>
+        <w:tabs>
+          <w:tab w:val="left" w:pos="1110"/>
+        </w:tabs>
+        <w:spacing w:after="0"/>
+      </w:pPr>
+      <w:r>
+        <w:t xml:space="preserve">Precisa ter instalado na Máquina: VS </w:t>
+      </w:r>
+      <w:proofErr w:type="spellStart"/>
+      <w:r>
+        <w:t>Code</w:t>
+      </w:r>
+      <w:proofErr w:type="spellEnd"/>
+      <w:r>
+        <w:t xml:space="preserve">, Navegador, </w:t>
+      </w:r>
+      <w:proofErr w:type="spellStart"/>
+      <w:r>
+        <w:t>Git</w:t>
+      </w:r>
+      <w:proofErr w:type="spellEnd"/>
+      <w:r>
+        <w:t xml:space="preserve">, </w:t>
+      </w:r>
+      <w:proofErr w:type="spellStart"/>
+      <w:proofErr w:type="gramStart"/>
+      <w:r>
+        <w:t>GitHub</w:t>
+      </w:r>
+      <w:proofErr w:type="spellEnd"/>
+      <w:proofErr w:type="gramEnd"/>
+      <w:r>
+        <w:t xml:space="preserve"> Desktop</w:t>
+      </w:r>
+    </w:p>
+    <w:p>
+      <w:pPr>
+        <w:tabs>
+          <w:tab w:val="left" w:pos="1110"/>
+        </w:tabs>
+        <w:spacing w:after="0"/>
+      </w:pPr>
+      <w:r>
+        <w:t xml:space="preserve">Abre o </w:t>
+      </w:r>
+      <w:proofErr w:type="spellStart"/>
+      <w:proofErr w:type="gramStart"/>
+      <w:r>
+        <w:t>GitHub</w:t>
+      </w:r>
+      <w:proofErr w:type="spellEnd"/>
+      <w:proofErr w:type="gramEnd"/>
+      <w:r>
+        <w:t xml:space="preserve"> Desktop, Aba </w:t>
+      </w:r>
+      <w:proofErr w:type="spellStart"/>
+      <w:r>
+        <w:t>Accounts</w:t>
+      </w:r>
+      <w:proofErr w:type="spellEnd"/>
+      <w:r>
+        <w:t xml:space="preserve">, </w:t>
+      </w:r>
+      <w:proofErr w:type="spellStart"/>
+      <w:r>
+        <w:t>Sign</w:t>
+      </w:r>
+      <w:proofErr w:type="spellEnd"/>
+      <w:r>
+        <w:t xml:space="preserve"> in, </w:t>
+      </w:r>
+      <w:proofErr w:type="spellStart"/>
+      <w:r>
+        <w:t>logar</w:t>
+      </w:r>
+      <w:proofErr w:type="spellEnd"/>
+      <w:r>
+        <w:t>, já vai mos</w:t>
+      </w:r>
+      <w:r>
+        <w:t>trar seus repositórios.</w:t>
+      </w:r>
+    </w:p>
+    <w:p>
+      <w:pPr>
+        <w:tabs>
+          <w:tab w:val="left" w:pos="1110"/>
+        </w:tabs>
+        <w:spacing w:after="0"/>
+      </w:pPr>
+      <w:r>
+        <w:t xml:space="preserve">Liga o GIT antes, Clica em file, </w:t>
+      </w:r>
+      <w:proofErr w:type="spellStart"/>
+      <w:r>
+        <w:t>options</w:t>
+      </w:r>
+      <w:proofErr w:type="spellEnd"/>
+      <w:r>
+        <w:t xml:space="preserve">, GIT, </w:t>
+      </w:r>
+      <w:proofErr w:type="spellStart"/>
+      <w:r>
+        <w:t>Save</w:t>
+      </w:r>
+      <w:proofErr w:type="spellEnd"/>
+      <w:proofErr w:type="gramStart"/>
+      <w:r>
+        <w:t>....</w:t>
+      </w:r>
+      <w:proofErr w:type="gramEnd"/>
+    </w:p>
+    <w:p>
+      <w:pPr>
+        <w:tabs>
+          <w:tab w:val="left" w:pos="1110"/>
+        </w:tabs>
+        <w:spacing w:after="0"/>
+      </w:pPr>
+      <w:r>
+        <w:t xml:space="preserve">Volta no </w:t>
+      </w:r>
+      <w:proofErr w:type="spellStart"/>
+      <w:proofErr w:type="gramStart"/>
+      <w:r>
+        <w:t>GitHub</w:t>
+      </w:r>
+      <w:proofErr w:type="spellEnd"/>
+      <w:proofErr w:type="gramEnd"/>
+      <w:r>
+        <w:t xml:space="preserve"> Desktop, escolha o projeto, clica em clonar, escolhe a pasta (ou cria uma nova), selecionar pasta, clica em Clone...</w:t>
+      </w:r>
+    </w:p>
+    <w:p>
+      <w:pPr>
+        <w:tabs>
+          <w:tab w:val="left" w:pos="1110"/>
+        </w:tabs>
+        <w:spacing w:after="0"/>
+      </w:pPr>
+    </w:p>
+    <w:p>
+      <w:pPr>
+        <w:tabs>
+          <w:tab w:val="left" w:pos="1110"/>
+        </w:tabs>
+        <w:spacing w:after="0"/>
+      </w:pPr>
     </w:p>
     <w:p>
       <w:pPr>

</xml_diff>

<commit_message>
Atualizado D12 Index e Style
</commit_message>
<xml_diff>
--- a/HTML5 CSS3 - Anotações do curso.docx
+++ b/HTML5 CSS3 - Anotações do curso.docx
@@ -28786,14 +28786,7 @@
         <w:t>Top: 50%;</w:t>
       </w:r>
     </w:p>
-    <w:p>
-      <w:pPr>
-        <w:tabs>
-          <w:tab w:val="left" w:pos="1110"/>
-        </w:tabs>
-        <w:spacing w:after="0"/>
-      </w:pPr>
-    </w:p>
+    <w:p/>
     <w:p>
       <w:pPr>
         <w:tabs>
@@ -28849,22 +28842,6 @@
         </w:tabs>
         <w:spacing w:after="0"/>
       </w:pPr>
-    </w:p>
-    <w:p>
-      <w:pPr>
-        <w:tabs>
-          <w:tab w:val="left" w:pos="1110"/>
-        </w:tabs>
-        <w:spacing w:after="0"/>
-      </w:pPr>
-    </w:p>
-    <w:p>
-      <w:pPr>
-        <w:tabs>
-          <w:tab w:val="left" w:pos="1110"/>
-        </w:tabs>
-        <w:spacing w:after="0"/>
-      </w:pPr>
       <w:r>
         <w:rPr>
           <w:b/>
@@ -28933,6 +28910,1026 @@
         </w:rPr>
         <w:t xml:space="preserve"> Download e organização dos arquivos</w:t>
       </w:r>
+    </w:p>
+    <w:p>
+      <w:pPr>
+        <w:tabs>
+          <w:tab w:val="left" w:pos="1110"/>
+        </w:tabs>
+        <w:spacing w:after="0"/>
+      </w:pPr>
+    </w:p>
+    <w:p>
+      <w:pPr>
+        <w:tabs>
+          <w:tab w:val="left" w:pos="1110"/>
+        </w:tabs>
+        <w:spacing w:after="0"/>
+        <w:rPr>
+          <w:b/>
+        </w:rPr>
+      </w:pPr>
+    </w:p>
+    <w:p>
+      <w:pPr>
+        <w:tabs>
+          <w:tab w:val="left" w:pos="1110"/>
+        </w:tabs>
+        <w:spacing w:after="0"/>
+      </w:pPr>
+      <w:r>
+        <w:rPr>
+          <w:b/>
+        </w:rPr>
+        <w:t>Capítulo 20, Aula 03</w:t>
+      </w:r>
+      <w:r>
+        <w:rPr>
+          <w:b/>
+        </w:rPr>
+        <w:t xml:space="preserve"> –</w:t>
+      </w:r>
+      <w:r>
+        <w:rPr>
+          <w:b/>
+        </w:rPr>
+        <w:t xml:space="preserve"> </w:t>
+      </w:r>
+      <w:r>
+        <w:rPr>
+          <w:b/>
+        </w:rPr>
+        <w:t xml:space="preserve">Ajustes no </w:t>
+      </w:r>
+      <w:proofErr w:type="gramStart"/>
+      <w:r>
+        <w:rPr>
+          <w:b/>
+        </w:rPr>
+        <w:t>HTML</w:t>
+      </w:r>
+      <w:proofErr w:type="gramEnd"/>
+    </w:p>
+    <w:p>
+      <w:pPr>
+        <w:tabs>
+          <w:tab w:val="left" w:pos="1110"/>
+        </w:tabs>
+        <w:spacing w:after="0"/>
+      </w:pPr>
+      <w:r>
+        <w:t xml:space="preserve">Criação do arquivo índex.html e da folha de estilo </w:t>
+      </w:r>
+      <w:proofErr w:type="gramStart"/>
+      <w:r>
+        <w:t>style.</w:t>
+      </w:r>
+      <w:proofErr w:type="spellStart"/>
+      <w:proofErr w:type="gramEnd"/>
+      <w:r>
+        <w:t>css</w:t>
+      </w:r>
+      <w:proofErr w:type="spellEnd"/>
+    </w:p>
+    <w:p>
+      <w:pPr>
+        <w:tabs>
+          <w:tab w:val="left" w:pos="1110"/>
+        </w:tabs>
+        <w:spacing w:after="0"/>
+      </w:pPr>
+    </w:p>
+    <w:p>
+      <w:pPr>
+        <w:tabs>
+          <w:tab w:val="left" w:pos="1110"/>
+        </w:tabs>
+        <w:spacing w:after="0"/>
+      </w:pPr>
+      <w:r>
+        <w:rPr>
+          <w:b/>
+        </w:rPr>
+        <w:t>Capítulo 20, Aula 04</w:t>
+      </w:r>
+      <w:r>
+        <w:rPr>
+          <w:b/>
+        </w:rPr>
+        <w:t xml:space="preserve"> –</w:t>
+      </w:r>
+      <w:r>
+        <w:rPr>
+          <w:b/>
+        </w:rPr>
+        <w:t xml:space="preserve"> Ajustes no CSS do </w:t>
+      </w:r>
+      <w:proofErr w:type="gramStart"/>
+      <w:r>
+        <w:rPr>
+          <w:b/>
+        </w:rPr>
+        <w:t>projeto</w:t>
+      </w:r>
+      <w:proofErr w:type="gramEnd"/>
+    </w:p>
+    <w:p>
+      <w:pPr>
+        <w:tabs>
+          <w:tab w:val="left" w:pos="1110"/>
+        </w:tabs>
+        <w:spacing w:after="0"/>
+      </w:pPr>
+    </w:p>
+    <w:p>
+      <w:pPr>
+        <w:tabs>
+          <w:tab w:val="left" w:pos="1110"/>
+        </w:tabs>
+        <w:spacing w:after="0"/>
+      </w:pPr>
+    </w:p>
+    <w:p>
+      <w:pPr>
+        <w:tabs>
+          <w:tab w:val="left" w:pos="1110"/>
+        </w:tabs>
+        <w:spacing w:after="0"/>
+      </w:pPr>
+      <w:r>
+        <w:rPr>
+          <w:b/>
+        </w:rPr>
+        <w:t>Capítulo 20, Aula 05</w:t>
+      </w:r>
+      <w:r>
+        <w:rPr>
+          <w:b/>
+        </w:rPr>
+        <w:t xml:space="preserve"> –</w:t>
+      </w:r>
+      <w:r>
+        <w:rPr>
+          <w:b/>
+        </w:rPr>
+        <w:t xml:space="preserve"> </w:t>
+      </w:r>
+      <w:r>
+        <w:rPr>
+          <w:b/>
+        </w:rPr>
+        <w:t xml:space="preserve">Colocando as fontes no </w:t>
+      </w:r>
+      <w:proofErr w:type="gramStart"/>
+      <w:r>
+        <w:rPr>
+          <w:b/>
+        </w:rPr>
+        <w:t>projeto</w:t>
+      </w:r>
+      <w:proofErr w:type="gramEnd"/>
+    </w:p>
+    <w:p>
+      <w:pPr>
+        <w:tabs>
+          <w:tab w:val="left" w:pos="1110"/>
+        </w:tabs>
+        <w:spacing w:after="0"/>
+      </w:pPr>
+    </w:p>
+    <w:p>
+      <w:pPr>
+        <w:tabs>
+          <w:tab w:val="left" w:pos="1110"/>
+        </w:tabs>
+        <w:spacing w:after="0"/>
+      </w:pPr>
+    </w:p>
+    <w:p>
+      <w:pPr>
+        <w:tabs>
+          <w:tab w:val="left" w:pos="1110"/>
+        </w:tabs>
+        <w:spacing w:after="0"/>
+      </w:pPr>
+      <w:r>
+        <w:rPr>
+          <w:b/>
+        </w:rPr>
+        <w:t>Capítulo 20, Aula 06</w:t>
+      </w:r>
+      <w:r>
+        <w:rPr>
+          <w:b/>
+        </w:rPr>
+        <w:t xml:space="preserve"> –</w:t>
+      </w:r>
+      <w:r>
+        <w:rPr>
+          <w:b/>
+        </w:rPr>
+        <w:t xml:space="preserve"> Imagens</w:t>
+      </w:r>
+      <w:proofErr w:type="gramStart"/>
+      <w:r>
+        <w:rPr>
+          <w:b/>
+        </w:rPr>
+        <w:t xml:space="preserve"> com efeito</w:t>
+      </w:r>
+      <w:proofErr w:type="gramEnd"/>
+      <w:r>
+        <w:rPr>
+          <w:b/>
+        </w:rPr>
+        <w:t xml:space="preserve"> </w:t>
+      </w:r>
+      <w:proofErr w:type="spellStart"/>
+      <w:r>
+        <w:rPr>
+          <w:b/>
+        </w:rPr>
+        <w:t>Parallax</w:t>
+      </w:r>
+      <w:proofErr w:type="spellEnd"/>
+      <w:r>
+        <w:rPr>
+          <w:b/>
+        </w:rPr>
+        <w:t xml:space="preserve"> Simplex</w:t>
+      </w:r>
+    </w:p>
+    <w:p>
+      <w:pPr>
+        <w:tabs>
+          <w:tab w:val="left" w:pos="1110"/>
+        </w:tabs>
+        <w:spacing w:after="0"/>
+      </w:pPr>
+    </w:p>
+    <w:p>
+      <w:pPr>
+        <w:tabs>
+          <w:tab w:val="left" w:pos="1110"/>
+        </w:tabs>
+        <w:spacing w:after="0"/>
+      </w:pPr>
+    </w:p>
+    <w:p>
+      <w:pPr>
+        <w:tabs>
+          <w:tab w:val="left" w:pos="1110"/>
+        </w:tabs>
+        <w:spacing w:after="0"/>
+      </w:pPr>
+      <w:r>
+        <w:rPr>
+          <w:b/>
+        </w:rPr>
+        <w:t>Capítulo 20, Aula 07</w:t>
+      </w:r>
+      <w:r>
+        <w:rPr>
+          <w:b/>
+        </w:rPr>
+        <w:t xml:space="preserve"> –</w:t>
+      </w:r>
+      <w:r>
+        <w:rPr>
+          <w:b/>
+        </w:rPr>
+        <w:t xml:space="preserve"> Hospedando o projeto Cordel </w:t>
+      </w:r>
+      <w:proofErr w:type="gramStart"/>
+      <w:r>
+        <w:rPr>
+          <w:b/>
+        </w:rPr>
+        <w:t>gratuitamente</w:t>
+      </w:r>
+      <w:proofErr w:type="gramEnd"/>
+    </w:p>
+    <w:p>
+      <w:pPr>
+        <w:tabs>
+          <w:tab w:val="left" w:pos="1110"/>
+        </w:tabs>
+        <w:spacing w:after="0"/>
+      </w:pPr>
+    </w:p>
+    <w:p>
+      <w:pPr>
+        <w:tabs>
+          <w:tab w:val="left" w:pos="1110"/>
+        </w:tabs>
+        <w:spacing w:after="0"/>
+      </w:pPr>
+    </w:p>
+    <w:p>
+      <w:pPr>
+        <w:tabs>
+          <w:tab w:val="left" w:pos="1110"/>
+        </w:tabs>
+        <w:spacing w:after="0"/>
+      </w:pPr>
+      <w:r>
+        <w:rPr>
+          <w:b/>
+        </w:rPr>
+        <w:t>Capítulo 21, Aula 01</w:t>
+      </w:r>
+      <w:r>
+        <w:rPr>
+          <w:b/>
+        </w:rPr>
+        <w:t xml:space="preserve"> –</w:t>
+      </w:r>
+      <w:r>
+        <w:rPr>
+          <w:b/>
+        </w:rPr>
+        <w:t xml:space="preserve"> Ainda podemos usar tabela HTML?</w:t>
+      </w:r>
+    </w:p>
+    <w:p>
+      <w:pPr>
+        <w:tabs>
+          <w:tab w:val="left" w:pos="1110"/>
+        </w:tabs>
+        <w:spacing w:after="0"/>
+      </w:pPr>
+    </w:p>
+    <w:p>
+      <w:pPr>
+        <w:tabs>
+          <w:tab w:val="left" w:pos="1110"/>
+        </w:tabs>
+        <w:spacing w:after="0"/>
+      </w:pPr>
+    </w:p>
+    <w:p>
+      <w:pPr>
+        <w:tabs>
+          <w:tab w:val="left" w:pos="1110"/>
+        </w:tabs>
+        <w:spacing w:after="0"/>
+      </w:pPr>
+      <w:r>
+        <w:rPr>
+          <w:b/>
+        </w:rPr>
+        <w:t>Capítulo 21, Aula 02</w:t>
+      </w:r>
+      <w:r>
+        <w:rPr>
+          <w:b/>
+        </w:rPr>
+        <w:t xml:space="preserve"> –</w:t>
+      </w:r>
+      <w:r>
+        <w:rPr>
+          <w:b/>
+        </w:rPr>
+        <w:t xml:space="preserve"> Sua primeira tabela </w:t>
+      </w:r>
+      <w:proofErr w:type="gramStart"/>
+      <w:r>
+        <w:rPr>
+          <w:b/>
+        </w:rPr>
+        <w:t>HTML</w:t>
+      </w:r>
+      <w:proofErr w:type="gramEnd"/>
+    </w:p>
+    <w:p>
+      <w:pPr>
+        <w:tabs>
+          <w:tab w:val="left" w:pos="1110"/>
+        </w:tabs>
+        <w:spacing w:after="0"/>
+      </w:pPr>
+    </w:p>
+    <w:p>
+      <w:pPr>
+        <w:tabs>
+          <w:tab w:val="left" w:pos="1110"/>
+        </w:tabs>
+        <w:spacing w:after="0"/>
+      </w:pPr>
+    </w:p>
+    <w:p>
+      <w:pPr>
+        <w:tabs>
+          <w:tab w:val="left" w:pos="1110"/>
+        </w:tabs>
+        <w:spacing w:after="0"/>
+      </w:pPr>
+      <w:r>
+        <w:rPr>
+          <w:b/>
+        </w:rPr>
+        <w:t>Capítulo 21, Aula 03</w:t>
+      </w:r>
+      <w:r>
+        <w:rPr>
+          <w:b/>
+        </w:rPr>
+        <w:t xml:space="preserve"> –</w:t>
+      </w:r>
+      <w:r>
+        <w:rPr>
+          <w:b/>
+        </w:rPr>
+        <w:t xml:space="preserve"> Alinhando os conteúdos em </w:t>
+      </w:r>
+      <w:proofErr w:type="gramStart"/>
+      <w:r>
+        <w:rPr>
+          <w:b/>
+        </w:rPr>
+        <w:t>tabelas</w:t>
+      </w:r>
+      <w:proofErr w:type="gramEnd"/>
+    </w:p>
+    <w:p>
+      <w:pPr>
+        <w:tabs>
+          <w:tab w:val="left" w:pos="1110"/>
+        </w:tabs>
+        <w:spacing w:after="0"/>
+      </w:pPr>
+    </w:p>
+    <w:p>
+      <w:pPr>
+        <w:tabs>
+          <w:tab w:val="left" w:pos="1110"/>
+        </w:tabs>
+        <w:spacing w:after="0"/>
+      </w:pPr>
+    </w:p>
+    <w:p>
+      <w:pPr>
+        <w:tabs>
+          <w:tab w:val="left" w:pos="1110"/>
+        </w:tabs>
+        <w:spacing w:after="0"/>
+      </w:pPr>
+      <w:r>
+        <w:rPr>
+          <w:b/>
+        </w:rPr>
+        <w:t>Capítulo 21, Aula 04</w:t>
+      </w:r>
+      <w:r>
+        <w:rPr>
+          <w:b/>
+        </w:rPr>
+        <w:t xml:space="preserve"> –</w:t>
+      </w:r>
+      <w:r>
+        <w:rPr>
+          <w:b/>
+        </w:rPr>
+        <w:t xml:space="preserve"> Aprendendo a trabalhar com tabelas </w:t>
+      </w:r>
+      <w:proofErr w:type="gramStart"/>
+      <w:r>
+        <w:rPr>
+          <w:b/>
+        </w:rPr>
+        <w:t>grandes</w:t>
+      </w:r>
+      <w:proofErr w:type="gramEnd"/>
+    </w:p>
+    <w:p>
+      <w:pPr>
+        <w:tabs>
+          <w:tab w:val="left" w:pos="1110"/>
+        </w:tabs>
+        <w:spacing w:after="0"/>
+      </w:pPr>
+    </w:p>
+    <w:p>
+      <w:pPr>
+        <w:tabs>
+          <w:tab w:val="left" w:pos="1110"/>
+        </w:tabs>
+        <w:spacing w:after="0"/>
+      </w:pPr>
+    </w:p>
+    <w:p>
+      <w:pPr>
+        <w:tabs>
+          <w:tab w:val="left" w:pos="1110"/>
+        </w:tabs>
+        <w:spacing w:after="0"/>
+      </w:pPr>
+      <w:r>
+        <w:rPr>
+          <w:b/>
+        </w:rPr>
+        <w:t>Capítulo 21, Aula 05</w:t>
+      </w:r>
+      <w:r>
+        <w:rPr>
+          <w:b/>
+        </w:rPr>
+        <w:t xml:space="preserve"> –</w:t>
+      </w:r>
+      <w:r>
+        <w:rPr>
+          <w:b/>
+        </w:rPr>
+        <w:t xml:space="preserve"> </w:t>
+      </w:r>
+      <w:proofErr w:type="spellStart"/>
+      <w:r>
+        <w:rPr>
+          <w:b/>
+        </w:rPr>
+        <w:t>Caption</w:t>
+      </w:r>
+      <w:proofErr w:type="spellEnd"/>
+      <w:r>
+        <w:rPr>
+          <w:b/>
+        </w:rPr>
+        <w:t xml:space="preserve"> e escopo de títulos em </w:t>
+      </w:r>
+      <w:proofErr w:type="gramStart"/>
+      <w:r>
+        <w:rPr>
+          <w:b/>
+        </w:rPr>
+        <w:t>tabelas</w:t>
+      </w:r>
+      <w:proofErr w:type="gramEnd"/>
+    </w:p>
+    <w:p>
+      <w:pPr>
+        <w:tabs>
+          <w:tab w:val="left" w:pos="1110"/>
+        </w:tabs>
+        <w:spacing w:after="0"/>
+      </w:pPr>
+    </w:p>
+    <w:p>
+      <w:pPr>
+        <w:tabs>
+          <w:tab w:val="left" w:pos="1110"/>
+        </w:tabs>
+        <w:spacing w:after="0"/>
+      </w:pPr>
+    </w:p>
+    <w:p>
+      <w:pPr>
+        <w:tabs>
+          <w:tab w:val="left" w:pos="1110"/>
+        </w:tabs>
+        <w:spacing w:after="0"/>
+      </w:pPr>
+      <w:r>
+        <w:rPr>
+          <w:b/>
+        </w:rPr>
+        <w:t>Capítulo 21, Aula 06</w:t>
+      </w:r>
+      <w:r>
+        <w:rPr>
+          <w:b/>
+        </w:rPr>
+        <w:t xml:space="preserve"> –</w:t>
+      </w:r>
+      <w:r>
+        <w:rPr>
+          <w:b/>
+        </w:rPr>
+        <w:t xml:space="preserve"> Efeito Zebrado em tabelas </w:t>
+      </w:r>
+      <w:proofErr w:type="gramStart"/>
+      <w:r>
+        <w:rPr>
+          <w:b/>
+        </w:rPr>
+        <w:t>grandes</w:t>
+      </w:r>
+      <w:proofErr w:type="gramEnd"/>
+    </w:p>
+    <w:p>
+      <w:pPr>
+        <w:tabs>
+          <w:tab w:val="left" w:pos="1110"/>
+        </w:tabs>
+        <w:spacing w:after="0"/>
+      </w:pPr>
+    </w:p>
+    <w:p>
+      <w:pPr>
+        <w:tabs>
+          <w:tab w:val="left" w:pos="1110"/>
+        </w:tabs>
+        <w:spacing w:after="0"/>
+      </w:pPr>
+    </w:p>
+    <w:p>
+      <w:pPr>
+        <w:tabs>
+          <w:tab w:val="left" w:pos="1110"/>
+        </w:tabs>
+        <w:spacing w:after="0"/>
+      </w:pPr>
+      <w:r>
+        <w:rPr>
+          <w:b/>
+        </w:rPr>
+        <w:t>Capítulo 21, Aula 07</w:t>
+      </w:r>
+      <w:r>
+        <w:rPr>
+          <w:b/>
+        </w:rPr>
+        <w:t xml:space="preserve"> –</w:t>
+      </w:r>
+      <w:r>
+        <w:rPr>
+          <w:b/>
+        </w:rPr>
+        <w:t xml:space="preserve"> Cabeçalho fixo em tabelas </w:t>
+      </w:r>
+      <w:proofErr w:type="gramStart"/>
+      <w:r>
+        <w:rPr>
+          <w:b/>
+        </w:rPr>
+        <w:t>grandes</w:t>
+      </w:r>
+      <w:proofErr w:type="gramEnd"/>
+    </w:p>
+    <w:p>
+      <w:pPr>
+        <w:tabs>
+          <w:tab w:val="left" w:pos="1110"/>
+        </w:tabs>
+        <w:spacing w:after="0"/>
+      </w:pPr>
+    </w:p>
+    <w:p>
+      <w:pPr>
+        <w:tabs>
+          <w:tab w:val="left" w:pos="1110"/>
+        </w:tabs>
+        <w:spacing w:after="0"/>
+      </w:pPr>
+    </w:p>
+    <w:p>
+      <w:pPr>
+        <w:tabs>
+          <w:tab w:val="left" w:pos="1110"/>
+        </w:tabs>
+        <w:spacing w:after="0"/>
+      </w:pPr>
+      <w:r>
+        <w:rPr>
+          <w:b/>
+        </w:rPr>
+        <w:t>Capítulo 21, Aula 08</w:t>
+      </w:r>
+      <w:r>
+        <w:rPr>
+          <w:b/>
+        </w:rPr>
+        <w:t xml:space="preserve"> –</w:t>
+      </w:r>
+      <w:r>
+        <w:rPr>
+          <w:b/>
+        </w:rPr>
+        <w:t xml:space="preserve"> </w:t>
+      </w:r>
+      <w:proofErr w:type="spellStart"/>
+      <w:r>
+        <w:rPr>
+          <w:b/>
+        </w:rPr>
+        <w:t>Mesclagem</w:t>
+      </w:r>
+      <w:proofErr w:type="spellEnd"/>
+      <w:r>
+        <w:rPr>
+          <w:b/>
+        </w:rPr>
+        <w:t xml:space="preserve"> de </w:t>
+      </w:r>
+      <w:proofErr w:type="gramStart"/>
+      <w:r>
+        <w:rPr>
+          <w:b/>
+        </w:rPr>
+        <w:t>células</w:t>
+      </w:r>
+      <w:proofErr w:type="gramEnd"/>
+    </w:p>
+    <w:p>
+      <w:pPr>
+        <w:tabs>
+          <w:tab w:val="left" w:pos="1110"/>
+        </w:tabs>
+        <w:spacing w:after="0"/>
+      </w:pPr>
+    </w:p>
+    <w:p>
+      <w:pPr>
+        <w:tabs>
+          <w:tab w:val="left" w:pos="1110"/>
+        </w:tabs>
+        <w:spacing w:after="0"/>
+      </w:pPr>
+    </w:p>
+    <w:p>
+      <w:pPr>
+        <w:tabs>
+          <w:tab w:val="left" w:pos="1110"/>
+        </w:tabs>
+        <w:spacing w:after="0"/>
+      </w:pPr>
+      <w:r>
+        <w:rPr>
+          <w:b/>
+        </w:rPr>
+        <w:t>Capítulo 21, Aula 09</w:t>
+      </w:r>
+      <w:r>
+        <w:rPr>
+          <w:b/>
+        </w:rPr>
+        <w:t xml:space="preserve"> –</w:t>
+      </w:r>
+      <w:r>
+        <w:rPr>
+          <w:b/>
+        </w:rPr>
+        <w:t xml:space="preserve"> Desafios (parte1</w:t>
+      </w:r>
+      <w:proofErr w:type="gramStart"/>
+      <w:r>
+        <w:rPr>
+          <w:b/>
+        </w:rPr>
+        <w:t>)</w:t>
+      </w:r>
+      <w:proofErr w:type="gramEnd"/>
+    </w:p>
+    <w:p>
+      <w:pPr>
+        <w:tabs>
+          <w:tab w:val="left" w:pos="1110"/>
+        </w:tabs>
+        <w:spacing w:after="0"/>
+      </w:pPr>
+    </w:p>
+    <w:p>
+      <w:pPr>
+        <w:tabs>
+          <w:tab w:val="left" w:pos="1110"/>
+        </w:tabs>
+        <w:spacing w:after="0"/>
+      </w:pPr>
+    </w:p>
+    <w:p>
+      <w:pPr>
+        <w:tabs>
+          <w:tab w:val="left" w:pos="1110"/>
+        </w:tabs>
+        <w:spacing w:after="0"/>
+      </w:pPr>
+      <w:r>
+        <w:rPr>
+          <w:b/>
+        </w:rPr>
+        <w:t>Capítulo 21, Aula 10</w:t>
+      </w:r>
+      <w:r>
+        <w:rPr>
+          <w:b/>
+        </w:rPr>
+        <w:t xml:space="preserve"> –</w:t>
+      </w:r>
+      <w:r>
+        <w:rPr>
+          <w:b/>
+        </w:rPr>
+        <w:t xml:space="preserve"> Exemplo de tabela </w:t>
+      </w:r>
+      <w:proofErr w:type="gramStart"/>
+      <w:r>
+        <w:rPr>
+          <w:b/>
+        </w:rPr>
+        <w:t>completa</w:t>
+      </w:r>
+      <w:proofErr w:type="gramEnd"/>
+    </w:p>
+    <w:p>
+      <w:pPr>
+        <w:tabs>
+          <w:tab w:val="left" w:pos="1110"/>
+        </w:tabs>
+        <w:spacing w:after="0"/>
+      </w:pPr>
+    </w:p>
+    <w:p>
+      <w:pPr>
+        <w:tabs>
+          <w:tab w:val="left" w:pos="1110"/>
+        </w:tabs>
+        <w:spacing w:after="0"/>
+      </w:pPr>
+    </w:p>
+    <w:p>
+      <w:pPr>
+        <w:tabs>
+          <w:tab w:val="left" w:pos="1110"/>
+        </w:tabs>
+        <w:spacing w:after="0"/>
+      </w:pPr>
+      <w:r>
+        <w:rPr>
+          <w:b/>
+        </w:rPr>
+        <w:t>Capítulo 21, Aula 11</w:t>
+      </w:r>
+      <w:r>
+        <w:rPr>
+          <w:b/>
+        </w:rPr>
+        <w:t xml:space="preserve"> –</w:t>
+      </w:r>
+      <w:r>
+        <w:rPr>
+          <w:b/>
+        </w:rPr>
+        <w:t xml:space="preserve"> Escopo de </w:t>
+      </w:r>
+      <w:proofErr w:type="gramStart"/>
+      <w:r>
+        <w:rPr>
+          <w:b/>
+        </w:rPr>
+        <w:t>grupo</w:t>
+      </w:r>
+      <w:proofErr w:type="gramEnd"/>
+    </w:p>
+    <w:p>
+      <w:pPr>
+        <w:tabs>
+          <w:tab w:val="left" w:pos="1110"/>
+        </w:tabs>
+        <w:spacing w:after="0"/>
+      </w:pPr>
+    </w:p>
+    <w:p>
+      <w:pPr>
+        <w:tabs>
+          <w:tab w:val="left" w:pos="1110"/>
+        </w:tabs>
+        <w:spacing w:after="0"/>
+      </w:pPr>
+    </w:p>
+    <w:p>
+      <w:pPr>
+        <w:tabs>
+          <w:tab w:val="left" w:pos="1110"/>
+        </w:tabs>
+        <w:spacing w:after="0"/>
+      </w:pPr>
+      <w:r>
+        <w:rPr>
+          <w:b/>
+        </w:rPr>
+        <w:t>Capítulo 21, Aula 12</w:t>
+      </w:r>
+      <w:r>
+        <w:rPr>
+          <w:b/>
+        </w:rPr>
+        <w:t xml:space="preserve"> –</w:t>
+      </w:r>
+      <w:r>
+        <w:rPr>
+          <w:b/>
+        </w:rPr>
+        <w:t xml:space="preserve"> Desafios (parte 2</w:t>
+      </w:r>
+      <w:proofErr w:type="gramStart"/>
+      <w:r>
+        <w:rPr>
+          <w:b/>
+        </w:rPr>
+        <w:t>)</w:t>
+      </w:r>
+      <w:proofErr w:type="gramEnd"/>
+    </w:p>
+    <w:p>
+      <w:pPr>
+        <w:tabs>
+          <w:tab w:val="left" w:pos="1110"/>
+        </w:tabs>
+        <w:spacing w:after="0"/>
+      </w:pPr>
+    </w:p>
+    <w:p>
+      <w:pPr>
+        <w:tabs>
+          <w:tab w:val="left" w:pos="1110"/>
+        </w:tabs>
+        <w:spacing w:after="0"/>
+      </w:pPr>
+    </w:p>
+    <w:p>
+      <w:pPr>
+        <w:tabs>
+          <w:tab w:val="left" w:pos="1110"/>
+        </w:tabs>
+        <w:spacing w:after="0"/>
+      </w:pPr>
+      <w:r>
+        <w:rPr>
+          <w:b/>
+        </w:rPr>
+        <w:t>Capítulo 21, Aula 13</w:t>
+      </w:r>
+      <w:r>
+        <w:rPr>
+          <w:b/>
+        </w:rPr>
+        <w:t xml:space="preserve"> –</w:t>
+      </w:r>
+      <w:r>
+        <w:rPr>
+          <w:b/>
+        </w:rPr>
+        <w:t xml:space="preserve"> Agrupamento de colunas com </w:t>
+      </w:r>
+      <w:proofErr w:type="spellStart"/>
+      <w:proofErr w:type="gramStart"/>
+      <w:r>
+        <w:rPr>
+          <w:b/>
+        </w:rPr>
+        <w:t>colgroup</w:t>
+      </w:r>
+      <w:proofErr w:type="spellEnd"/>
+      <w:proofErr w:type="gramEnd"/>
+    </w:p>
+    <w:p>
+      <w:pPr>
+        <w:tabs>
+          <w:tab w:val="left" w:pos="1110"/>
+        </w:tabs>
+        <w:spacing w:after="0"/>
+      </w:pPr>
+    </w:p>
+    <w:p>
+      <w:pPr>
+        <w:tabs>
+          <w:tab w:val="left" w:pos="1110"/>
+        </w:tabs>
+        <w:spacing w:after="0"/>
+      </w:pPr>
+    </w:p>
+    <w:p>
+      <w:pPr>
+        <w:tabs>
+          <w:tab w:val="left" w:pos="1110"/>
+        </w:tabs>
+        <w:spacing w:after="0"/>
+      </w:pPr>
+      <w:r>
+        <w:rPr>
+          <w:b/>
+        </w:rPr>
+        <w:t>Capítulo 21, Aula 14</w:t>
+      </w:r>
+      <w:r>
+        <w:rPr>
+          <w:b/>
+        </w:rPr>
+        <w:t xml:space="preserve"> –</w:t>
+      </w:r>
+      <w:r>
+        <w:rPr>
+          <w:b/>
+        </w:rPr>
+        <w:t xml:space="preserve"> Tabelas responsivas</w:t>
+      </w:r>
+    </w:p>
+    <w:p>
+      <w:pPr>
+        <w:tabs>
+          <w:tab w:val="left" w:pos="1110"/>
+        </w:tabs>
+        <w:spacing w:after="0"/>
+      </w:pPr>
     </w:p>
     <w:p>
       <w:pPr>

</xml_diff>

<commit_message>
Final do modulo 3
</commit_message>
<xml_diff>
--- a/HTML5 CSS3 - Anotações do curso.docx
+++ b/HTML5 CSS3 - Anotações do curso.docx
@@ -1170,35 +1170,65 @@
     <w:p>
       <w:pPr>
         <w:spacing w:after="0"/>
-      </w:pPr>
-      <w:r>
-        <w:t>HTML – Conteúdo</w:t>
-      </w:r>
-    </w:p>
-    <w:p>
-      <w:pPr>
-        <w:spacing w:after="0"/>
-      </w:pPr>
-      <w:r>
-        <w:t>CSS – Estilo</w:t>
-      </w:r>
-    </w:p>
-    <w:p>
-      <w:pPr>
-        <w:spacing w:after="0"/>
-      </w:pPr>
-      <w:proofErr w:type="spellStart"/>
-      <w:proofErr w:type="gramStart"/>
-      <w:r>
-        <w:t>JavaScript</w:t>
-      </w:r>
-      <w:proofErr w:type="spellEnd"/>
-      <w:proofErr w:type="gramEnd"/>
-      <w:r>
-        <w:t xml:space="preserve"> – </w:t>
-      </w:r>
-      <w:proofErr w:type="spellStart"/>
-      <w:r>
+        <w:rPr>
+          <w:lang w:val="en-US"/>
+        </w:rPr>
+      </w:pPr>
+      <w:r>
+        <w:rPr>
+          <w:lang w:val="en-US"/>
+        </w:rPr>
+        <w:t xml:space="preserve">HTML – </w:t>
+      </w:r>
+      <w:proofErr w:type="spellStart"/>
+      <w:r>
+        <w:rPr>
+          <w:lang w:val="en-US"/>
+        </w:rPr>
+        <w:t>Conteúdo</w:t>
+      </w:r>
+      <w:proofErr w:type="spellEnd"/>
+    </w:p>
+    <w:p>
+      <w:pPr>
+        <w:spacing w:after="0"/>
+        <w:rPr>
+          <w:lang w:val="en-US"/>
+        </w:rPr>
+      </w:pPr>
+      <w:r>
+        <w:rPr>
+          <w:lang w:val="en-US"/>
+        </w:rPr>
+        <w:t xml:space="preserve">CSS – </w:t>
+      </w:r>
+      <w:proofErr w:type="spellStart"/>
+      <w:r>
+        <w:rPr>
+          <w:lang w:val="en-US"/>
+        </w:rPr>
+        <w:t>Estilo</w:t>
+      </w:r>
+      <w:proofErr w:type="spellEnd"/>
+    </w:p>
+    <w:p>
+      <w:pPr>
+        <w:spacing w:after="0"/>
+        <w:rPr>
+          <w:lang w:val="en-US"/>
+        </w:rPr>
+      </w:pPr>
+      <w:r>
+        <w:rPr>
+          <w:lang w:val="en-US"/>
+        </w:rPr>
+        <w:t xml:space="preserve">JavaScript – </w:t>
+      </w:r>
+      <w:proofErr w:type="spellStart"/>
+      <w:r>
+        <w:rPr>
+          <w:lang w:val="en-US"/>
+        </w:rPr>
         <w:t>Intereatividade</w:t>
       </w:r>
       <w:proofErr w:type="spellEnd"/>
@@ -16680,148 +16710,194 @@
           <w:tab w:val="left" w:pos="1110"/>
         </w:tabs>
         <w:spacing w:after="0"/>
-      </w:pPr>
-      <w:r>
+        <w:rPr>
+          <w:lang w:val="en-US"/>
+        </w:rPr>
+      </w:pPr>
+      <w:r>
+        <w:rPr>
+          <w:lang w:val="en-US"/>
+        </w:rPr>
         <w:t>Layout</w:t>
       </w:r>
       <w:r>
+        <w:rPr>
+          <w:lang w:val="en-US"/>
+        </w:rPr>
         <w:t xml:space="preserve"> (</w:t>
       </w:r>
       <w:proofErr w:type="spellStart"/>
       <w:r>
+        <w:rPr>
+          <w:lang w:val="en-US"/>
+        </w:rPr>
         <w:t>Mockflow</w:t>
       </w:r>
       <w:proofErr w:type="spellEnd"/>
       <w:r>
+        <w:rPr>
+          <w:lang w:val="en-US"/>
+        </w:rPr>
         <w:t>)</w:t>
       </w:r>
       <w:r>
+        <w:rPr>
+          <w:lang w:val="en-US"/>
+        </w:rPr>
         <w:t>, Cores</w:t>
       </w:r>
       <w:r>
-        <w:t xml:space="preserve"> (Adobe </w:t>
-      </w:r>
-      <w:proofErr w:type="spellStart"/>
-      <w:r>
-        <w:t>Color</w:t>
-      </w:r>
-      <w:proofErr w:type="spellEnd"/>
-      <w:r>
+        <w:rPr>
+          <w:lang w:val="en-US"/>
+        </w:rPr>
+        <w:t xml:space="preserve"> (Adobe Color)</w:t>
+      </w:r>
+      <w:r>
+        <w:rPr>
+          <w:lang w:val="en-US"/>
+        </w:rPr>
+        <w:t xml:space="preserve">, </w:t>
+      </w:r>
+      <w:proofErr w:type="spellStart"/>
+      <w:r>
+        <w:rPr>
+          <w:lang w:val="en-US"/>
+        </w:rPr>
+        <w:t>Fontes</w:t>
+      </w:r>
+      <w:proofErr w:type="spellEnd"/>
+      <w:r>
+        <w:rPr>
+          <w:lang w:val="en-US"/>
+        </w:rPr>
+        <w:t xml:space="preserve"> (Google </w:t>
+      </w:r>
+      <w:proofErr w:type="spellStart"/>
+      <w:r>
+        <w:rPr>
+          <w:lang w:val="en-US"/>
+        </w:rPr>
+        <w:t>fontes</w:t>
+      </w:r>
+      <w:proofErr w:type="spellEnd"/>
+      <w:r>
+        <w:rPr>
+          <w:lang w:val="en-US"/>
+        </w:rPr>
+        <w:t xml:space="preserve">, </w:t>
+      </w:r>
+      <w:proofErr w:type="spellStart"/>
+      <w:r>
+        <w:rPr>
+          <w:lang w:val="en-US"/>
+        </w:rPr>
+        <w:t>Dafont</w:t>
+      </w:r>
+      <w:proofErr w:type="spellEnd"/>
+      <w:r>
+        <w:rPr>
+          <w:lang w:val="en-US"/>
+        </w:rPr>
         <w:t>)</w:t>
       </w:r>
-      <w:r>
-        <w:t>, Fontes</w:t>
-      </w:r>
-      <w:r>
-        <w:t xml:space="preserve"> (Google fontes, </w:t>
+    </w:p>
+    <w:p>
+      <w:pPr>
+        <w:tabs>
+          <w:tab w:val="left" w:pos="1110"/>
+        </w:tabs>
+        <w:spacing w:after="0"/>
+        <w:rPr>
+          <w:b/>
+          <w:lang w:val="en-US"/>
+        </w:rPr>
+      </w:pPr>
+    </w:p>
+    <w:p>
+      <w:pPr>
+        <w:tabs>
+          <w:tab w:val="left" w:pos="1110"/>
+        </w:tabs>
+        <w:spacing w:after="0"/>
+        <w:rPr>
+          <w:b/>
+        </w:rPr>
+      </w:pPr>
+      <w:r>
+        <w:rPr>
+          <w:b/>
+        </w:rPr>
+        <w:t>Mockflow.com</w:t>
+      </w:r>
+    </w:p>
+    <w:p>
+      <w:pPr>
+        <w:tabs>
+          <w:tab w:val="left" w:pos="1110"/>
+        </w:tabs>
+        <w:spacing w:after="0"/>
+      </w:pPr>
+      <w:r>
+        <w:t>Email</w:t>
+      </w:r>
+    </w:p>
+    <w:p>
+      <w:pPr>
+        <w:spacing w:after="0"/>
+      </w:pPr>
+      <w:r>
+        <w:t>Cursos202x</w:t>
+      </w:r>
+    </w:p>
+    <w:p>
+      <w:pPr>
+        <w:tabs>
+          <w:tab w:val="left" w:pos="1110"/>
+        </w:tabs>
+        <w:spacing w:after="0"/>
+      </w:pPr>
+    </w:p>
+    <w:p>
+      <w:pPr>
+        <w:tabs>
+          <w:tab w:val="left" w:pos="1110"/>
+        </w:tabs>
+        <w:spacing w:after="0"/>
+      </w:pPr>
+    </w:p>
+    <w:p>
+      <w:pPr>
+        <w:tabs>
+          <w:tab w:val="left" w:pos="1110"/>
+        </w:tabs>
+        <w:spacing w:after="0"/>
+      </w:pPr>
+      <w:r>
+        <w:t>Fontes:</w:t>
+      </w:r>
+    </w:p>
+    <w:p>
+      <w:pPr>
+        <w:tabs>
+          <w:tab w:val="left" w:pos="1110"/>
+        </w:tabs>
+        <w:spacing w:after="0"/>
+      </w:pPr>
+      <w:proofErr w:type="spellStart"/>
+      <w:proofErr w:type="gramStart"/>
+      <w:r>
+        <w:t>IDroid</w:t>
+      </w:r>
+      <w:proofErr w:type="spellEnd"/>
+      <w:proofErr w:type="gramEnd"/>
+      <w:r>
+        <w:t xml:space="preserve"> – está no </w:t>
       </w:r>
       <w:proofErr w:type="spellStart"/>
       <w:r>
         <w:t>Dafont</w:t>
       </w:r>
       <w:proofErr w:type="spellEnd"/>
-      <w:proofErr w:type="gramStart"/>
-      <w:r>
-        <w:t>)</w:t>
-      </w:r>
-      <w:proofErr w:type="gramEnd"/>
-    </w:p>
-    <w:p>
-      <w:pPr>
-        <w:tabs>
-          <w:tab w:val="left" w:pos="1110"/>
-        </w:tabs>
-        <w:spacing w:after="0"/>
-        <w:rPr>
-          <w:b/>
-        </w:rPr>
-      </w:pPr>
-    </w:p>
-    <w:p>
-      <w:pPr>
-        <w:tabs>
-          <w:tab w:val="left" w:pos="1110"/>
-        </w:tabs>
-        <w:spacing w:after="0"/>
-        <w:rPr>
-          <w:b/>
-        </w:rPr>
-      </w:pPr>
-      <w:r>
-        <w:rPr>
-          <w:b/>
-        </w:rPr>
-        <w:t>Mockflow.com</w:t>
-      </w:r>
-    </w:p>
-    <w:p>
-      <w:pPr>
-        <w:tabs>
-          <w:tab w:val="left" w:pos="1110"/>
-        </w:tabs>
-        <w:spacing w:after="0"/>
-      </w:pPr>
-      <w:r>
-        <w:t>Email</w:t>
-      </w:r>
-    </w:p>
-    <w:p>
-      <w:pPr>
-        <w:spacing w:after="0"/>
-      </w:pPr>
-      <w:r>
-        <w:t>Cursos202x</w:t>
-      </w:r>
-    </w:p>
-    <w:p>
-      <w:pPr>
-        <w:tabs>
-          <w:tab w:val="left" w:pos="1110"/>
-        </w:tabs>
-        <w:spacing w:after="0"/>
-      </w:pPr>
-    </w:p>
-    <w:p>
-      <w:pPr>
-        <w:tabs>
-          <w:tab w:val="left" w:pos="1110"/>
-        </w:tabs>
-        <w:spacing w:after="0"/>
-      </w:pPr>
-    </w:p>
-    <w:p>
-      <w:pPr>
-        <w:tabs>
-          <w:tab w:val="left" w:pos="1110"/>
-        </w:tabs>
-        <w:spacing w:after="0"/>
-      </w:pPr>
-      <w:r>
-        <w:t>Fontes:</w:t>
-      </w:r>
-    </w:p>
-    <w:p>
-      <w:pPr>
-        <w:tabs>
-          <w:tab w:val="left" w:pos="1110"/>
-        </w:tabs>
-        <w:spacing w:after="0"/>
-      </w:pPr>
-      <w:proofErr w:type="spellStart"/>
-      <w:proofErr w:type="gramStart"/>
-      <w:r>
-        <w:t>IDroid</w:t>
-      </w:r>
-      <w:proofErr w:type="spellEnd"/>
-      <w:proofErr w:type="gramEnd"/>
-      <w:r>
-        <w:t xml:space="preserve"> – está no </w:t>
-      </w:r>
-      <w:proofErr w:type="spellStart"/>
-      <w:r>
-        <w:t>Dafont</w:t>
-      </w:r>
-      <w:proofErr w:type="spellEnd"/>
       <w:r>
         <w:t>, precisa baixar para o projeto</w:t>
       </w:r>
@@ -16984,18 +17060,28 @@
           <w:tab w:val="left" w:pos="1110"/>
         </w:tabs>
         <w:spacing w:after="0"/>
-      </w:pPr>
-      <w:r>
+        <w:rPr>
+          <w:lang w:val="en-US"/>
+        </w:rPr>
+      </w:pPr>
+      <w:r>
+        <w:rPr>
+          <w:lang w:val="en-US"/>
+        </w:rPr>
         <w:t>&lt;</w:t>
       </w:r>
-      <w:proofErr w:type="spellStart"/>
-      <w:proofErr w:type="gramStart"/>
-      <w:r>
+      <w:proofErr w:type="gramStart"/>
+      <w:r>
+        <w:rPr>
+          <w:lang w:val="en-US"/>
+        </w:rPr>
         <w:t>html</w:t>
       </w:r>
-      <w:proofErr w:type="spellEnd"/>
-      <w:proofErr w:type="gramEnd"/>
-      <w:r>
+      <w:proofErr w:type="gramEnd"/>
+      <w:r>
+        <w:rPr>
+          <w:lang w:val="en-US"/>
+        </w:rPr>
         <w:t>&gt;</w:t>
       </w:r>
     </w:p>
@@ -17736,6 +17822,9 @@
           <w:tab w:val="left" w:pos="1110"/>
         </w:tabs>
         <w:spacing w:after="0"/>
+        <w:rPr>
+          <w:lang w:val="en-US"/>
+        </w:rPr>
       </w:pPr>
       <w:r>
         <w:rPr>
@@ -17744,6 +17833,9 @@
         <w:t xml:space="preserve">                 </w:t>
       </w:r>
       <w:r>
+        <w:rPr>
+          <w:lang w:val="en-US"/>
+        </w:rPr>
         <w:t>Loren…</w:t>
       </w:r>
     </w:p>
@@ -17755,6 +17847,9 @@
         <w:spacing w:after="0"/>
       </w:pPr>
       <w:r>
+        <w:rPr>
+          <w:lang w:val="en-US"/>
+        </w:rPr>
         <w:lastRenderedPageBreak/>
         <w:tab/>
       </w:r>
@@ -18986,7 +19081,7 @@
           <w:color w:val="D4D4D4"/>
           <w:sz w:val="24"/>
           <w:szCs w:val="24"/>
-          <w:lang w:val="en-US" w:eastAsia="pt-BR"/>
+          <w:lang w:eastAsia="pt-BR"/>
         </w:rPr>
       </w:pPr>
       <w:r>
@@ -19005,7 +19100,7 @@
           <w:color w:val="9CDCFE"/>
           <w:sz w:val="24"/>
           <w:szCs w:val="24"/>
-          <w:lang w:val="en-US" w:eastAsia="pt-BR"/>
+          <w:lang w:eastAsia="pt-BR"/>
         </w:rPr>
         <w:t>--cor2</w:t>
       </w:r>
@@ -19015,7 +19110,7 @@
           <w:color w:val="D4D4D4"/>
           <w:sz w:val="24"/>
           <w:szCs w:val="24"/>
-          <w:lang w:val="en-US" w:eastAsia="pt-BR"/>
+          <w:lang w:eastAsia="pt-BR"/>
         </w:rPr>
         <w:t xml:space="preserve">: </w:t>
       </w:r>
@@ -19025,7 +19120,7 @@
           <w:color w:val="CE9178"/>
           <w:sz w:val="24"/>
           <w:szCs w:val="24"/>
-          <w:lang w:val="en-US" w:eastAsia="pt-BR"/>
+          <w:lang w:eastAsia="pt-BR"/>
         </w:rPr>
         <w:t>#3ddc84</w:t>
       </w:r>
@@ -19035,7 +19130,7 @@
           <w:color w:val="D4D4D4"/>
           <w:sz w:val="24"/>
           <w:szCs w:val="24"/>
-          <w:lang w:val="en-US" w:eastAsia="pt-BR"/>
+          <w:lang w:eastAsia="pt-BR"/>
         </w:rPr>
         <w:t>;</w:t>
       </w:r>
@@ -19049,16 +19144,16 @@
           <w:color w:val="D4D4D4"/>
           <w:sz w:val="24"/>
           <w:szCs w:val="24"/>
-          <w:lang w:val="en-US" w:eastAsia="pt-BR"/>
-        </w:rPr>
-      </w:pPr>
-      <w:r>
-        <w:rPr>
-          <w:rFonts w:ascii="Consolas" w:eastAsia="Times New Roman" w:hAnsi="Consolas" w:cs="Times New Roman"/>
-          <w:color w:val="D4D4D4"/>
-          <w:sz w:val="24"/>
-          <w:szCs w:val="24"/>
-          <w:lang w:val="en-US" w:eastAsia="pt-BR"/>
+          <w:lang w:eastAsia="pt-BR"/>
+        </w:rPr>
+      </w:pPr>
+      <w:r>
+        <w:rPr>
+          <w:rFonts w:ascii="Consolas" w:eastAsia="Times New Roman" w:hAnsi="Consolas" w:cs="Times New Roman"/>
+          <w:color w:val="D4D4D4"/>
+          <w:sz w:val="24"/>
+          <w:szCs w:val="24"/>
+          <w:lang w:eastAsia="pt-BR"/>
         </w:rPr>
         <w:t xml:space="preserve">    </w:t>
       </w:r>
@@ -19068,7 +19163,7 @@
           <w:color w:val="9CDCFE"/>
           <w:sz w:val="24"/>
           <w:szCs w:val="24"/>
-          <w:lang w:val="en-US" w:eastAsia="pt-BR"/>
+          <w:lang w:eastAsia="pt-BR"/>
         </w:rPr>
         <w:t>--cor3</w:t>
       </w:r>
@@ -19078,7 +19173,7 @@
           <w:color w:val="D4D4D4"/>
           <w:sz w:val="24"/>
           <w:szCs w:val="24"/>
-          <w:lang w:val="en-US" w:eastAsia="pt-BR"/>
+          <w:lang w:eastAsia="pt-BR"/>
         </w:rPr>
         <w:t xml:space="preserve">: </w:t>
       </w:r>
@@ -19088,7 +19183,7 @@
           <w:color w:val="CE9178"/>
           <w:sz w:val="24"/>
           <w:szCs w:val="24"/>
-          <w:lang w:val="en-US" w:eastAsia="pt-BR"/>
+          <w:lang w:eastAsia="pt-BR"/>
         </w:rPr>
         <w:t>#2fa866</w:t>
       </w:r>
@@ -19098,7 +19193,7 @@
           <w:color w:val="D4D4D4"/>
           <w:sz w:val="24"/>
           <w:szCs w:val="24"/>
-          <w:lang w:val="en-US" w:eastAsia="pt-BR"/>
+          <w:lang w:eastAsia="pt-BR"/>
         </w:rPr>
         <w:t>;</w:t>
       </w:r>
@@ -19112,16 +19207,16 @@
           <w:color w:val="D4D4D4"/>
           <w:sz w:val="24"/>
           <w:szCs w:val="24"/>
-          <w:lang w:val="en-US" w:eastAsia="pt-BR"/>
-        </w:rPr>
-      </w:pPr>
-      <w:r>
-        <w:rPr>
-          <w:rFonts w:ascii="Consolas" w:eastAsia="Times New Roman" w:hAnsi="Consolas" w:cs="Times New Roman"/>
-          <w:color w:val="D4D4D4"/>
-          <w:sz w:val="24"/>
-          <w:szCs w:val="24"/>
-          <w:lang w:val="en-US" w:eastAsia="pt-BR"/>
+          <w:lang w:eastAsia="pt-BR"/>
+        </w:rPr>
+      </w:pPr>
+      <w:r>
+        <w:rPr>
+          <w:rFonts w:ascii="Consolas" w:eastAsia="Times New Roman" w:hAnsi="Consolas" w:cs="Times New Roman"/>
+          <w:color w:val="D4D4D4"/>
+          <w:sz w:val="24"/>
+          <w:szCs w:val="24"/>
+          <w:lang w:eastAsia="pt-BR"/>
         </w:rPr>
         <w:t xml:space="preserve">    </w:t>
       </w:r>
@@ -19131,7 +19226,7 @@
           <w:color w:val="9CDCFE"/>
           <w:sz w:val="24"/>
           <w:szCs w:val="24"/>
-          <w:lang w:val="en-US" w:eastAsia="pt-BR"/>
+          <w:lang w:eastAsia="pt-BR"/>
         </w:rPr>
         <w:t>--cor4</w:t>
       </w:r>
@@ -19141,7 +19236,7 @@
           <w:color w:val="D4D4D4"/>
           <w:sz w:val="24"/>
           <w:szCs w:val="24"/>
-          <w:lang w:val="en-US" w:eastAsia="pt-BR"/>
+          <w:lang w:eastAsia="pt-BR"/>
         </w:rPr>
         <w:t xml:space="preserve">: </w:t>
       </w:r>
@@ -19151,7 +19246,7 @@
           <w:color w:val="CE9178"/>
           <w:sz w:val="24"/>
           <w:szCs w:val="24"/>
-          <w:lang w:val="en-US" w:eastAsia="pt-BR"/>
+          <w:lang w:eastAsia="pt-BR"/>
         </w:rPr>
         <w:t>#1a5c37</w:t>
       </w:r>
@@ -19161,7 +19256,7 @@
           <w:color w:val="D4D4D4"/>
           <w:sz w:val="24"/>
           <w:szCs w:val="24"/>
-          <w:lang w:val="en-US" w:eastAsia="pt-BR"/>
+          <w:lang w:eastAsia="pt-BR"/>
         </w:rPr>
         <w:t>;</w:t>
       </w:r>
@@ -19175,16 +19270,16 @@
           <w:color w:val="D4D4D4"/>
           <w:sz w:val="24"/>
           <w:szCs w:val="24"/>
-          <w:lang w:val="en-US" w:eastAsia="pt-BR"/>
-        </w:rPr>
-      </w:pPr>
-      <w:r>
-        <w:rPr>
-          <w:rFonts w:ascii="Consolas" w:eastAsia="Times New Roman" w:hAnsi="Consolas" w:cs="Times New Roman"/>
-          <w:color w:val="D4D4D4"/>
-          <w:sz w:val="24"/>
-          <w:szCs w:val="24"/>
-          <w:lang w:val="en-US" w:eastAsia="pt-BR"/>
+          <w:lang w:eastAsia="pt-BR"/>
+        </w:rPr>
+      </w:pPr>
+      <w:r>
+        <w:rPr>
+          <w:rFonts w:ascii="Consolas" w:eastAsia="Times New Roman" w:hAnsi="Consolas" w:cs="Times New Roman"/>
+          <w:color w:val="D4D4D4"/>
+          <w:sz w:val="24"/>
+          <w:szCs w:val="24"/>
+          <w:lang w:eastAsia="pt-BR"/>
         </w:rPr>
         <w:t xml:space="preserve">    </w:t>
       </w:r>
@@ -19194,7 +19289,7 @@
           <w:color w:val="9CDCFE"/>
           <w:sz w:val="24"/>
           <w:szCs w:val="24"/>
-          <w:lang w:val="en-US" w:eastAsia="pt-BR"/>
+          <w:lang w:eastAsia="pt-BR"/>
         </w:rPr>
         <w:t>--cor5</w:t>
       </w:r>
@@ -19204,7 +19299,7 @@
           <w:color w:val="D4D4D4"/>
           <w:sz w:val="24"/>
           <w:szCs w:val="24"/>
-          <w:lang w:val="en-US" w:eastAsia="pt-BR"/>
+          <w:lang w:eastAsia="pt-BR"/>
         </w:rPr>
         <w:t xml:space="preserve">: </w:t>
       </w:r>
@@ -19214,7 +19309,7 @@
           <w:color w:val="CE9178"/>
           <w:sz w:val="24"/>
           <w:szCs w:val="24"/>
-          <w:lang w:val="en-US" w:eastAsia="pt-BR"/>
+          <w:lang w:eastAsia="pt-BR"/>
         </w:rPr>
         <w:t>#063d13</w:t>
       </w:r>
@@ -19224,7 +19319,7 @@
           <w:color w:val="D4D4D4"/>
           <w:sz w:val="24"/>
           <w:szCs w:val="24"/>
-          <w:lang w:val="en-US" w:eastAsia="pt-BR"/>
+          <w:lang w:eastAsia="pt-BR"/>
         </w:rPr>
         <w:t>;</w:t>
       </w:r>
@@ -19645,7 +19740,7 @@
           <w:color w:val="D4D4D4"/>
           <w:sz w:val="24"/>
           <w:szCs w:val="24"/>
-          <w:lang w:eastAsia="pt-BR"/>
+          <w:lang w:val="en-US" w:eastAsia="pt-BR"/>
         </w:rPr>
       </w:pPr>
       <w:r>
@@ -19658,7 +19753,6 @@
         </w:rPr>
         <w:t xml:space="preserve">    </w:t>
       </w:r>
-      <w:proofErr w:type="spellStart"/>
       <w:proofErr w:type="gramStart"/>
       <w:r>
         <w:rPr>
@@ -19666,39 +19760,40 @@
           <w:color w:val="9CDCFE"/>
           <w:sz w:val="24"/>
           <w:szCs w:val="24"/>
-          <w:lang w:eastAsia="pt-BR"/>
+          <w:lang w:val="en-US" w:eastAsia="pt-BR"/>
         </w:rPr>
         <w:t>color</w:t>
       </w:r>
-      <w:proofErr w:type="spellEnd"/>
-      <w:proofErr w:type="gramEnd"/>
-      <w:r>
-        <w:rPr>
-          <w:rFonts w:ascii="Consolas" w:eastAsia="Times New Roman" w:hAnsi="Consolas" w:cs="Times New Roman"/>
-          <w:color w:val="D4D4D4"/>
-          <w:sz w:val="24"/>
-          <w:szCs w:val="24"/>
-          <w:lang w:eastAsia="pt-BR"/>
+      <w:proofErr w:type="gramEnd"/>
+      <w:r>
+        <w:rPr>
+          <w:rFonts w:ascii="Consolas" w:eastAsia="Times New Roman" w:hAnsi="Consolas" w:cs="Times New Roman"/>
+          <w:color w:val="D4D4D4"/>
+          <w:sz w:val="24"/>
+          <w:szCs w:val="24"/>
+          <w:lang w:val="en-US" w:eastAsia="pt-BR"/>
         </w:rPr>
         <w:t xml:space="preserve">: </w:t>
       </w:r>
+      <w:proofErr w:type="spellStart"/>
       <w:r>
         <w:rPr>
           <w:rFonts w:ascii="Consolas" w:eastAsia="Times New Roman" w:hAnsi="Consolas" w:cs="Times New Roman"/>
           <w:color w:val="DCDCAA"/>
           <w:sz w:val="24"/>
           <w:szCs w:val="24"/>
-          <w:lang w:eastAsia="pt-BR"/>
+          <w:lang w:val="en-US" w:eastAsia="pt-BR"/>
         </w:rPr>
         <w:t>var</w:t>
       </w:r>
-      <w:r>
-        <w:rPr>
-          <w:rFonts w:ascii="Consolas" w:eastAsia="Times New Roman" w:hAnsi="Consolas" w:cs="Times New Roman"/>
-          <w:color w:val="D4D4D4"/>
-          <w:sz w:val="24"/>
-          <w:szCs w:val="24"/>
-          <w:lang w:eastAsia="pt-BR"/>
+      <w:proofErr w:type="spellEnd"/>
+      <w:r>
+        <w:rPr>
+          <w:rFonts w:ascii="Consolas" w:eastAsia="Times New Roman" w:hAnsi="Consolas" w:cs="Times New Roman"/>
+          <w:color w:val="D4D4D4"/>
+          <w:sz w:val="24"/>
+          <w:szCs w:val="24"/>
+          <w:lang w:val="en-US" w:eastAsia="pt-BR"/>
         </w:rPr>
         <w:t>(</w:t>
       </w:r>
@@ -19708,7 +19803,7 @@
           <w:color w:val="9CDCFE"/>
           <w:sz w:val="24"/>
           <w:szCs w:val="24"/>
-          <w:lang w:eastAsia="pt-BR"/>
+          <w:lang w:val="en-US" w:eastAsia="pt-BR"/>
         </w:rPr>
         <w:t>--cor5</w:t>
       </w:r>
@@ -19718,7 +19813,7 @@
           <w:color w:val="D4D4D4"/>
           <w:sz w:val="24"/>
           <w:szCs w:val="24"/>
-          <w:lang w:eastAsia="pt-BR"/>
+          <w:lang w:val="en-US" w:eastAsia="pt-BR"/>
         </w:rPr>
         <w:t>);    </w:t>
       </w:r>
@@ -20710,7 +20805,7 @@
           <w:color w:val="D4D4D4"/>
           <w:sz w:val="24"/>
           <w:szCs w:val="24"/>
-          <w:lang w:val="en-US" w:eastAsia="pt-BR"/>
+          <w:lang w:eastAsia="pt-BR"/>
         </w:rPr>
       </w:pPr>
       <w:r>
@@ -20723,6 +20818,7 @@
         </w:rPr>
         <w:t xml:space="preserve">    </w:t>
       </w:r>
+      <w:proofErr w:type="spellStart"/>
       <w:proofErr w:type="gramStart"/>
       <w:r>
         <w:rPr>
@@ -20730,40 +20826,49 @@
           <w:color w:val="9CDCFE"/>
           <w:sz w:val="24"/>
           <w:szCs w:val="24"/>
-          <w:lang w:val="en-US" w:eastAsia="pt-BR"/>
-        </w:rPr>
-        <w:t>font-family</w:t>
-      </w:r>
-      <w:proofErr w:type="gramEnd"/>
-      <w:r>
-        <w:rPr>
-          <w:rFonts w:ascii="Consolas" w:eastAsia="Times New Roman" w:hAnsi="Consolas" w:cs="Times New Roman"/>
-          <w:color w:val="D4D4D4"/>
-          <w:sz w:val="24"/>
-          <w:szCs w:val="24"/>
-          <w:lang w:val="en-US" w:eastAsia="pt-BR"/>
+          <w:lang w:eastAsia="pt-BR"/>
+        </w:rPr>
+        <w:t>font</w:t>
+      </w:r>
+      <w:proofErr w:type="gramEnd"/>
+      <w:r>
+        <w:rPr>
+          <w:rFonts w:ascii="Consolas" w:eastAsia="Times New Roman" w:hAnsi="Consolas" w:cs="Times New Roman"/>
+          <w:color w:val="9CDCFE"/>
+          <w:sz w:val="24"/>
+          <w:szCs w:val="24"/>
+          <w:lang w:eastAsia="pt-BR"/>
+        </w:rPr>
+        <w:t>-family</w:t>
+      </w:r>
+      <w:proofErr w:type="spellEnd"/>
+      <w:r>
+        <w:rPr>
+          <w:rFonts w:ascii="Consolas" w:eastAsia="Times New Roman" w:hAnsi="Consolas" w:cs="Times New Roman"/>
+          <w:color w:val="D4D4D4"/>
+          <w:sz w:val="24"/>
+          <w:szCs w:val="24"/>
+          <w:lang w:eastAsia="pt-BR"/>
         </w:rPr>
         <w:t xml:space="preserve">: </w:t>
       </w:r>
-      <w:proofErr w:type="spellStart"/>
       <w:r>
         <w:rPr>
           <w:rFonts w:ascii="Consolas" w:eastAsia="Times New Roman" w:hAnsi="Consolas" w:cs="Times New Roman"/>
           <w:color w:val="DCDCAA"/>
           <w:sz w:val="24"/>
           <w:szCs w:val="24"/>
-          <w:lang w:val="en-US" w:eastAsia="pt-BR"/>
+          <w:lang w:eastAsia="pt-BR"/>
         </w:rPr>
         <w:t>var</w:t>
       </w:r>
-      <w:proofErr w:type="spellEnd"/>
-      <w:r>
-        <w:rPr>
-          <w:rFonts w:ascii="Consolas" w:eastAsia="Times New Roman" w:hAnsi="Consolas" w:cs="Times New Roman"/>
-          <w:color w:val="D4D4D4"/>
-          <w:sz w:val="24"/>
-          <w:szCs w:val="24"/>
-          <w:lang w:val="en-US" w:eastAsia="pt-BR"/>
+      <w:r>
+        <w:rPr>
+          <w:rFonts w:ascii="Consolas" w:eastAsia="Times New Roman" w:hAnsi="Consolas" w:cs="Times New Roman"/>
+          <w:color w:val="D4D4D4"/>
+          <w:sz w:val="24"/>
+          <w:szCs w:val="24"/>
+          <w:lang w:eastAsia="pt-BR"/>
         </w:rPr>
         <w:t>(</w:t>
       </w:r>
@@ -20773,7 +20878,7 @@
           <w:color w:val="9CDCFE"/>
           <w:sz w:val="24"/>
           <w:szCs w:val="24"/>
-          <w:lang w:val="en-US" w:eastAsia="pt-BR"/>
+          <w:lang w:eastAsia="pt-BR"/>
         </w:rPr>
         <w:t>--</w:t>
       </w:r>
@@ -20784,7 +20889,7 @@
           <w:color w:val="9CDCFE"/>
           <w:sz w:val="24"/>
           <w:szCs w:val="24"/>
-          <w:lang w:val="en-US" w:eastAsia="pt-BR"/>
+          <w:lang w:eastAsia="pt-BR"/>
         </w:rPr>
         <w:t>fonte-padrao</w:t>
       </w:r>
@@ -20795,7 +20900,7 @@
           <w:color w:val="D4D4D4"/>
           <w:sz w:val="24"/>
           <w:szCs w:val="24"/>
-          <w:lang w:val="en-US" w:eastAsia="pt-BR"/>
+          <w:lang w:eastAsia="pt-BR"/>
         </w:rPr>
         <w:t>);</w:t>
       </w:r>
@@ -20806,9 +20911,6 @@
           <w:tab w:val="left" w:pos="1110"/>
         </w:tabs>
         <w:spacing w:after="0"/>
-        <w:rPr>
-          <w:lang w:val="en-US"/>
-        </w:rPr>
       </w:pPr>
     </w:p>
     <w:p>
@@ -22213,7 +22315,7 @@
           <w:color w:val="D4D4D4"/>
           <w:sz w:val="24"/>
           <w:szCs w:val="24"/>
-          <w:lang w:val="en-US" w:eastAsia="pt-BR"/>
+          <w:lang w:eastAsia="pt-BR"/>
         </w:rPr>
       </w:pPr>
       <w:r>
@@ -22226,6 +22328,7 @@
         </w:rPr>
         <w:t xml:space="preserve">    </w:t>
       </w:r>
+      <w:proofErr w:type="spellStart"/>
       <w:proofErr w:type="gramStart"/>
       <w:r>
         <w:rPr>
@@ -22233,18 +22336,19 @@
           <w:color w:val="9CDCFE"/>
           <w:sz w:val="24"/>
           <w:szCs w:val="24"/>
-          <w:lang w:val="en-US" w:eastAsia="pt-BR"/>
+          <w:lang w:eastAsia="pt-BR"/>
         </w:rPr>
         <w:t>content</w:t>
       </w:r>
-      <w:proofErr w:type="gramEnd"/>
-      <w:r>
-        <w:rPr>
-          <w:rFonts w:ascii="Consolas" w:eastAsia="Times New Roman" w:hAnsi="Consolas" w:cs="Times New Roman"/>
-          <w:color w:val="D4D4D4"/>
-          <w:sz w:val="24"/>
-          <w:szCs w:val="24"/>
-          <w:lang w:val="en-US" w:eastAsia="pt-BR"/>
+      <w:proofErr w:type="spellEnd"/>
+      <w:proofErr w:type="gramEnd"/>
+      <w:r>
+        <w:rPr>
+          <w:rFonts w:ascii="Consolas" w:eastAsia="Times New Roman" w:hAnsi="Consolas" w:cs="Times New Roman"/>
+          <w:color w:val="D4D4D4"/>
+          <w:sz w:val="24"/>
+          <w:szCs w:val="24"/>
+          <w:lang w:eastAsia="pt-BR"/>
         </w:rPr>
         <w:t xml:space="preserve">: </w:t>
       </w:r>
@@ -22254,7 +22358,7 @@
           <w:color w:val="CE9178"/>
           <w:sz w:val="24"/>
           <w:szCs w:val="24"/>
-          <w:lang w:val="en-US" w:eastAsia="pt-BR"/>
+          <w:lang w:eastAsia="pt-BR"/>
         </w:rPr>
         <w:t>'</w:t>
       </w:r>
@@ -22264,7 +22368,7 @@
           <w:color w:val="D7BA7D"/>
           <w:sz w:val="24"/>
           <w:szCs w:val="24"/>
-          <w:lang w:val="en-US" w:eastAsia="pt-BR"/>
+          <w:lang w:eastAsia="pt-BR"/>
         </w:rPr>
         <w:t>\00A0\1F517</w:t>
       </w:r>
@@ -22274,7 +22378,7 @@
           <w:color w:val="CE9178"/>
           <w:sz w:val="24"/>
           <w:szCs w:val="24"/>
-          <w:lang w:val="en-US" w:eastAsia="pt-BR"/>
+          <w:lang w:eastAsia="pt-BR"/>
         </w:rPr>
         <w:t>'</w:t>
       </w:r>
@@ -22284,7 +22388,7 @@
           <w:color w:val="D4D4D4"/>
           <w:sz w:val="24"/>
           <w:szCs w:val="24"/>
-          <w:lang w:val="en-US" w:eastAsia="pt-BR"/>
+          <w:lang w:eastAsia="pt-BR"/>
         </w:rPr>
         <w:t>;</w:t>
       </w:r>
@@ -22298,29 +22402,28 @@
           <w:color w:val="D4D4D4"/>
           <w:sz w:val="24"/>
           <w:szCs w:val="24"/>
-          <w:lang w:val="en-US" w:eastAsia="pt-BR"/>
-        </w:rPr>
-      </w:pPr>
-      <w:r>
-        <w:rPr>
-          <w:rFonts w:ascii="Consolas" w:eastAsia="Times New Roman" w:hAnsi="Consolas" w:cs="Times New Roman"/>
-          <w:color w:val="D4D4D4"/>
-          <w:sz w:val="24"/>
-          <w:szCs w:val="24"/>
-          <w:lang w:val="en-US" w:eastAsia="pt-BR"/>
+          <w:lang w:eastAsia="pt-BR"/>
+        </w:rPr>
+      </w:pPr>
+      <w:proofErr w:type="gramStart"/>
+      <w:r>
+        <w:rPr>
+          <w:rFonts w:ascii="Consolas" w:eastAsia="Times New Roman" w:hAnsi="Consolas" w:cs="Times New Roman"/>
+          <w:color w:val="D4D4D4"/>
+          <w:sz w:val="24"/>
+          <w:szCs w:val="24"/>
+          <w:lang w:eastAsia="pt-BR"/>
         </w:rPr>
         <w:t>}</w:t>
       </w:r>
-    </w:p>
-    <w:p>
-      <w:pPr>
-        <w:tabs>
-          <w:tab w:val="left" w:pos="1110"/>
-        </w:tabs>
-        <w:spacing w:after="0"/>
-        <w:rPr>
-          <w:lang w:val="en-US"/>
-        </w:rPr>
+      <w:proofErr w:type="gramEnd"/>
+    </w:p>
+    <w:p>
+      <w:pPr>
+        <w:tabs>
+          <w:tab w:val="left" w:pos="1110"/>
+        </w:tabs>
+        <w:spacing w:after="0"/>
       </w:pPr>
     </w:p>
     <w:p>
@@ -29338,41 +29441,32 @@
           <w:tab w:val="left" w:pos="1110"/>
         </w:tabs>
         <w:spacing w:after="0"/>
-      </w:pPr>
-      <w:r>
-        <w:t xml:space="preserve">Header &gt; h1 </w:t>
-      </w:r>
-      <w:proofErr w:type="gramStart"/>
-      <w:r>
-        <w:t>{</w:t>
-      </w:r>
-    </w:p>
-    <w:p>
-      <w:pPr>
-        <w:tabs>
-          <w:tab w:val="left" w:pos="1110"/>
-        </w:tabs>
-        <w:spacing w:after="0"/>
-      </w:pPr>
-      <w:proofErr w:type="gramEnd"/>
-      <w:r>
-        <w:t xml:space="preserve">       </w:t>
-      </w:r>
-      <w:proofErr w:type="spellStart"/>
-      <w:r>
-        <w:t>Font-variant</w:t>
-      </w:r>
-      <w:proofErr w:type="spellEnd"/>
-      <w:r>
-        <w:t xml:space="preserve">: </w:t>
-      </w:r>
-      <w:proofErr w:type="spellStart"/>
-      <w:r>
-        <w:t>small-caps</w:t>
-      </w:r>
-      <w:proofErr w:type="spellEnd"/>
-      <w:r>
-        <w:t>;</w:t>
+        <w:rPr>
+          <w:lang w:val="en-US"/>
+        </w:rPr>
+      </w:pPr>
+      <w:r>
+        <w:rPr>
+          <w:lang w:val="en-US"/>
+        </w:rPr>
+        <w:t>Header &gt; h1 {</w:t>
+      </w:r>
+    </w:p>
+    <w:p>
+      <w:pPr>
+        <w:tabs>
+          <w:tab w:val="left" w:pos="1110"/>
+        </w:tabs>
+        <w:spacing w:after="0"/>
+        <w:rPr>
+          <w:lang w:val="en-US"/>
+        </w:rPr>
+      </w:pPr>
+      <w:r>
+        <w:rPr>
+          <w:lang w:val="en-US"/>
+        </w:rPr>
+        <w:t xml:space="preserve">       Font-variant: small-caps;</w:t>
       </w:r>
     </w:p>
     <w:p>
@@ -32362,7 +32456,7 @@
           <w:color w:val="D4D4D4"/>
           <w:sz w:val="21"/>
           <w:szCs w:val="21"/>
-          <w:lang w:val="en-US" w:eastAsia="pt-BR"/>
+          <w:lang w:eastAsia="pt-BR"/>
         </w:rPr>
       </w:pPr>
       <w:r>
@@ -32391,7 +32485,7 @@
           <w:color w:val="808080"/>
           <w:sz w:val="21"/>
           <w:szCs w:val="21"/>
-          <w:lang w:val="en-US" w:eastAsia="pt-BR"/>
+          <w:lang w:eastAsia="pt-BR"/>
         </w:rPr>
         <w:t>&lt;</w:t>
       </w:r>
@@ -32403,7 +32497,7 @@
           <w:color w:val="569CD6"/>
           <w:sz w:val="21"/>
           <w:szCs w:val="21"/>
-          <w:lang w:val="en-US" w:eastAsia="pt-BR"/>
+          <w:lang w:eastAsia="pt-BR"/>
         </w:rPr>
         <w:t>tr</w:t>
       </w:r>
@@ -32415,7 +32509,7 @@
           <w:color w:val="808080"/>
           <w:sz w:val="21"/>
           <w:szCs w:val="21"/>
-          <w:lang w:val="en-US" w:eastAsia="pt-BR"/>
+          <w:lang w:eastAsia="pt-BR"/>
         </w:rPr>
         <w:t>&gt;</w:t>
       </w:r>
@@ -32429,7 +32523,7 @@
           <w:color w:val="D4D4D4"/>
           <w:sz w:val="21"/>
           <w:szCs w:val="21"/>
-          <w:lang w:val="en-US" w:eastAsia="pt-BR"/>
+          <w:lang w:eastAsia="pt-BR"/>
         </w:rPr>
       </w:pPr>
       <w:r>
@@ -32438,7 +32532,7 @@
           <w:color w:val="D4D4D4"/>
           <w:sz w:val="21"/>
           <w:szCs w:val="21"/>
-          <w:lang w:val="en-US" w:eastAsia="pt-BR"/>
+          <w:lang w:eastAsia="pt-BR"/>
         </w:rPr>
         <w:t xml:space="preserve">          </w:t>
       </w:r>
@@ -32448,27 +32542,29 @@
           <w:color w:val="808080"/>
           <w:sz w:val="21"/>
           <w:szCs w:val="21"/>
-          <w:lang w:val="en-US" w:eastAsia="pt-BR"/>
+          <w:lang w:eastAsia="pt-BR"/>
         </w:rPr>
         <w:t>&lt;</w:t>
       </w:r>
+      <w:proofErr w:type="spellStart"/>
       <w:r>
         <w:rPr>
           <w:rFonts w:ascii="Consolas" w:eastAsia="Times New Roman" w:hAnsi="Consolas" w:cs="Times New Roman"/>
           <w:color w:val="569CD6"/>
           <w:sz w:val="21"/>
           <w:szCs w:val="21"/>
-          <w:lang w:val="en-US" w:eastAsia="pt-BR"/>
+          <w:lang w:eastAsia="pt-BR"/>
         </w:rPr>
         <w:t>td</w:t>
       </w:r>
+      <w:proofErr w:type="spellEnd"/>
       <w:r>
         <w:rPr>
           <w:rFonts w:ascii="Consolas" w:eastAsia="Times New Roman" w:hAnsi="Consolas" w:cs="Times New Roman"/>
           <w:color w:val="D4D4D4"/>
           <w:sz w:val="21"/>
           <w:szCs w:val="21"/>
-          <w:lang w:val="en-US" w:eastAsia="pt-BR"/>
+          <w:lang w:eastAsia="pt-BR"/>
         </w:rPr>
         <w:t xml:space="preserve"> </w:t>
       </w:r>
@@ -32479,7 +32575,7 @@
           <w:color w:val="9CDCFE"/>
           <w:sz w:val="21"/>
           <w:szCs w:val="21"/>
-          <w:lang w:val="en-US" w:eastAsia="pt-BR"/>
+          <w:lang w:eastAsia="pt-BR"/>
         </w:rPr>
         <w:t>rowspan</w:t>
       </w:r>
@@ -32490,19 +32586,31 @@
           <w:color w:val="D4D4D4"/>
           <w:sz w:val="21"/>
           <w:szCs w:val="21"/>
-          <w:lang w:val="en-US" w:eastAsia="pt-BR"/>
+          <w:lang w:eastAsia="pt-BR"/>
         </w:rPr>
         <w:t>=</w:t>
       </w:r>
+      <w:proofErr w:type="gramStart"/>
       <w:r>
         <w:rPr>
           <w:rFonts w:ascii="Consolas" w:eastAsia="Times New Roman" w:hAnsi="Consolas" w:cs="Times New Roman"/>
           <w:color w:val="CE9178"/>
           <w:sz w:val="21"/>
           <w:szCs w:val="21"/>
-          <w:lang w:val="en-US" w:eastAsia="pt-BR"/>
-        </w:rPr>
-        <w:t>"3"</w:t>
+          <w:lang w:eastAsia="pt-BR"/>
+        </w:rPr>
+        <w:t>"</w:t>
+      </w:r>
+      <w:proofErr w:type="gramEnd"/>
+      <w:r>
+        <w:rPr>
+          <w:rFonts w:ascii="Consolas" w:eastAsia="Times New Roman" w:hAnsi="Consolas" w:cs="Times New Roman"/>
+          <w:color w:val="CE9178"/>
+          <w:sz w:val="21"/>
+          <w:szCs w:val="21"/>
+          <w:lang w:eastAsia="pt-BR"/>
+        </w:rPr>
+        <w:t>3"</w:t>
       </w:r>
       <w:r>
         <w:rPr>
@@ -32510,7 +32618,7 @@
           <w:color w:val="808080"/>
           <w:sz w:val="21"/>
           <w:szCs w:val="21"/>
-          <w:lang w:val="en-US" w:eastAsia="pt-BR"/>
+          <w:lang w:eastAsia="pt-BR"/>
         </w:rPr>
         <w:t>&gt;</w:t>
       </w:r>
@@ -32520,7 +32628,7 @@
           <w:color w:val="D4D4D4"/>
           <w:sz w:val="21"/>
           <w:szCs w:val="21"/>
-          <w:lang w:val="en-US" w:eastAsia="pt-BR"/>
+          <w:lang w:eastAsia="pt-BR"/>
         </w:rPr>
         <w:t>D</w:t>
       </w:r>
@@ -32530,27 +32638,29 @@
           <w:color w:val="808080"/>
           <w:sz w:val="21"/>
           <w:szCs w:val="21"/>
-          <w:lang w:val="en-US" w:eastAsia="pt-BR"/>
+          <w:lang w:eastAsia="pt-BR"/>
         </w:rPr>
         <w:t>&lt;/</w:t>
       </w:r>
+      <w:proofErr w:type="spellStart"/>
       <w:r>
         <w:rPr>
           <w:rFonts w:ascii="Consolas" w:eastAsia="Times New Roman" w:hAnsi="Consolas" w:cs="Times New Roman"/>
           <w:color w:val="569CD6"/>
           <w:sz w:val="21"/>
           <w:szCs w:val="21"/>
-          <w:lang w:val="en-US" w:eastAsia="pt-BR"/>
+          <w:lang w:eastAsia="pt-BR"/>
         </w:rPr>
         <w:t>td</w:t>
       </w:r>
+      <w:proofErr w:type="spellEnd"/>
       <w:r>
         <w:rPr>
           <w:rFonts w:ascii="Consolas" w:eastAsia="Times New Roman" w:hAnsi="Consolas" w:cs="Times New Roman"/>
           <w:color w:val="808080"/>
           <w:sz w:val="21"/>
           <w:szCs w:val="21"/>
-          <w:lang w:val="en-US" w:eastAsia="pt-BR"/>
+          <w:lang w:eastAsia="pt-BR"/>
         </w:rPr>
         <w:t>&gt;</w:t>
       </w:r>
@@ -32573,7 +32683,7 @@
           <w:color w:val="D4D4D4"/>
           <w:sz w:val="21"/>
           <w:szCs w:val="21"/>
-          <w:lang w:val="en-US" w:eastAsia="pt-BR"/>
+          <w:lang w:eastAsia="pt-BR"/>
         </w:rPr>
         <w:t xml:space="preserve">          </w:t>
       </w:r>
@@ -33124,9 +33234,9 @@
         </w:rPr>
         <w:drawing>
           <wp:inline distT="0" distB="0" distL="0" distR="0">
-            <wp:extent cx="6480810" cy="3498010"/>
+            <wp:extent cx="5429250" cy="2867025"/>
             <wp:effectExtent l="19050" t="0" r="0" b="0"/>
-            <wp:docPr id="15" name="Imagem 1"/>
+            <wp:docPr id="17" name="Imagem 1"/>
             <wp:cNvGraphicFramePr>
               <a:graphicFrameLocks xmlns:a="http://schemas.openxmlformats.org/drawingml/2006/main" noChangeAspect="1"/>
             </wp:cNvGraphicFramePr>
@@ -33149,7 +33259,7 @@
                   <pic:spPr bwMode="auto">
                     <a:xfrm>
                       <a:off x="0" y="0"/>
-                      <a:ext cx="6480810" cy="3498010"/>
+                      <a:ext cx="5429250" cy="2867025"/>
                     </a:xfrm>
                     <a:prstGeom prst="rect">
                       <a:avLst/>
@@ -33220,10 +33330,225 @@
           <w:tab w:val="left" w:pos="1110"/>
         </w:tabs>
         <w:spacing w:after="0"/>
-      </w:pPr>
-      <w:r>
-        <w:t>Só existe SCOPE em TH</w:t>
-      </w:r>
+        <w:rPr>
+          <w:lang w:val="en-US"/>
+        </w:rPr>
+      </w:pPr>
+      <w:proofErr w:type="spellStart"/>
+      <w:r>
+        <w:rPr>
+          <w:lang w:val="en-US"/>
+        </w:rPr>
+        <w:t>Só</w:t>
+      </w:r>
+      <w:proofErr w:type="spellEnd"/>
+      <w:r>
+        <w:rPr>
+          <w:lang w:val="en-US"/>
+        </w:rPr>
+        <w:t xml:space="preserve"> </w:t>
+      </w:r>
+      <w:proofErr w:type="spellStart"/>
+      <w:r>
+        <w:rPr>
+          <w:lang w:val="en-US"/>
+        </w:rPr>
+        <w:t>existe</w:t>
+      </w:r>
+      <w:proofErr w:type="spellEnd"/>
+      <w:r>
+        <w:rPr>
+          <w:lang w:val="en-US"/>
+        </w:rPr>
+        <w:t xml:space="preserve"> SCOPE </w:t>
+      </w:r>
+      <w:proofErr w:type="spellStart"/>
+      <w:r>
+        <w:rPr>
+          <w:lang w:val="en-US"/>
+        </w:rPr>
+        <w:t>em</w:t>
+      </w:r>
+      <w:proofErr w:type="spellEnd"/>
+      <w:r>
+        <w:rPr>
+          <w:lang w:val="en-US"/>
+        </w:rPr>
+        <w:t xml:space="preserve"> TH</w:t>
+      </w:r>
+      <w:r>
+        <w:rPr>
+          <w:lang w:val="en-US"/>
+        </w:rPr>
+        <w:t xml:space="preserve">, </w:t>
+      </w:r>
+      <w:proofErr w:type="spellStart"/>
+      <w:r>
+        <w:rPr>
+          <w:lang w:val="en-US"/>
+        </w:rPr>
+        <w:t>todo</w:t>
+      </w:r>
+      <w:proofErr w:type="spellEnd"/>
+      <w:r>
+        <w:rPr>
+          <w:lang w:val="en-US"/>
+        </w:rPr>
+        <w:t xml:space="preserve"> TH </w:t>
+      </w:r>
+      <w:proofErr w:type="spellStart"/>
+      <w:r>
+        <w:rPr>
+          <w:lang w:val="en-US"/>
+        </w:rPr>
+        <w:t>deve</w:t>
+      </w:r>
+      <w:proofErr w:type="spellEnd"/>
+      <w:r>
+        <w:rPr>
+          <w:lang w:val="en-US"/>
+        </w:rPr>
+        <w:t xml:space="preserve"> </w:t>
+      </w:r>
+      <w:proofErr w:type="spellStart"/>
+      <w:r>
+        <w:rPr>
+          <w:lang w:val="en-US"/>
+        </w:rPr>
+        <w:t>ter</w:t>
+      </w:r>
+      <w:proofErr w:type="spellEnd"/>
+      <w:r>
+        <w:rPr>
+          <w:lang w:val="en-US"/>
+        </w:rPr>
+        <w:t xml:space="preserve"> scope...</w:t>
+      </w:r>
+    </w:p>
+    <w:p>
+      <w:pPr>
+        <w:tabs>
+          <w:tab w:val="left" w:pos="1110"/>
+        </w:tabs>
+        <w:spacing w:after="0"/>
+      </w:pPr>
+    </w:p>
+    <w:p>
+      <w:pPr>
+        <w:tabs>
+          <w:tab w:val="left" w:pos="1110"/>
+        </w:tabs>
+        <w:spacing w:after="0"/>
+      </w:pPr>
+      <w:proofErr w:type="spellStart"/>
+      <w:r>
+        <w:t>Col</w:t>
+      </w:r>
+      <w:proofErr w:type="spellEnd"/>
+      <w:r>
+        <w:t xml:space="preserve">: </w:t>
+      </w:r>
+      <w:r>
+        <w:tab/>
+        <w:t>nome da coluna e apenas uma coluna abaixo dele</w:t>
+      </w:r>
+    </w:p>
+    <w:p>
+      <w:pPr>
+        <w:tabs>
+          <w:tab w:val="left" w:pos="1110"/>
+        </w:tabs>
+        <w:spacing w:after="0"/>
+      </w:pPr>
+      <w:proofErr w:type="spellStart"/>
+      <w:r>
+        <w:t>Colgroup</w:t>
+      </w:r>
+      <w:proofErr w:type="spellEnd"/>
+      <w:r>
+        <w:t>:</w:t>
+      </w:r>
+      <w:r>
+        <w:tab/>
+        <w:t>nome da coluna com mais de uma coluna abaixo dele</w:t>
+      </w:r>
+    </w:p>
+    <w:p>
+      <w:pPr>
+        <w:tabs>
+          <w:tab w:val="left" w:pos="1110"/>
+        </w:tabs>
+        <w:spacing w:after="0"/>
+      </w:pPr>
+      <w:proofErr w:type="spellStart"/>
+      <w:r>
+        <w:t>Row</w:t>
+      </w:r>
+      <w:proofErr w:type="spellEnd"/>
+      <w:r>
+        <w:t>:</w:t>
+      </w:r>
+      <w:r>
+        <w:tab/>
+        <w:t>nome da linha e apenas uma linha ligada a ele</w:t>
+      </w:r>
+    </w:p>
+    <w:p>
+      <w:pPr>
+        <w:tabs>
+          <w:tab w:val="left" w:pos="1110"/>
+        </w:tabs>
+        <w:spacing w:after="0"/>
+      </w:pPr>
+      <w:proofErr w:type="spellStart"/>
+      <w:r>
+        <w:t>Rowgroup</w:t>
+      </w:r>
+      <w:proofErr w:type="spellEnd"/>
+      <w:r>
+        <w:t>:</w:t>
+      </w:r>
+      <w:r>
+        <w:tab/>
+        <w:t xml:space="preserve">nome da linha com mais de uma linha ligada nele (não importa se o nome está numa célula mesclada, veja o exemplo do Total na tabela acima, ele é um </w:t>
+      </w:r>
+      <w:proofErr w:type="spellStart"/>
+      <w:r>
+        <w:t>scope</w:t>
+      </w:r>
+      <w:proofErr w:type="spellEnd"/>
+      <w:r>
+        <w:t>=</w:t>
+      </w:r>
+      <w:proofErr w:type="gramStart"/>
+      <w:r>
+        <w:t>”</w:t>
+      </w:r>
+      <w:proofErr w:type="spellStart"/>
+      <w:proofErr w:type="gramEnd"/>
+      <w:r>
+        <w:t>row</w:t>
+      </w:r>
+      <w:proofErr w:type="spellEnd"/>
+      <w:r>
+        <w:t xml:space="preserve">” e não </w:t>
+      </w:r>
+      <w:proofErr w:type="spellStart"/>
+      <w:r>
+        <w:t>rowgroupe</w:t>
+      </w:r>
+      <w:proofErr w:type="spellEnd"/>
+      <w:r>
+        <w:t>.</w:t>
+      </w:r>
+    </w:p>
+    <w:p>
+      <w:pPr>
+        <w:tabs>
+          <w:tab w:val="left" w:pos="1110"/>
+        </w:tabs>
+        <w:spacing w:after="0"/>
+      </w:pPr>
     </w:p>
     <w:p>
       <w:pPr>
@@ -33282,6 +33607,11 @@
         </w:tabs>
         <w:spacing w:after="0"/>
       </w:pPr>
+      <w:proofErr w:type="gramStart"/>
+      <w:r>
+        <w:t>d014</w:t>
+      </w:r>
+      <w:proofErr w:type="gramEnd"/>
     </w:p>
     <w:p>
       <w:pPr>
@@ -33334,6 +33664,633 @@
         </w:tabs>
         <w:spacing w:after="0"/>
       </w:pPr>
+      <w:proofErr w:type="spellStart"/>
+      <w:r>
+        <w:t>Colgroup</w:t>
+      </w:r>
+      <w:proofErr w:type="spellEnd"/>
+      <w:r>
+        <w:t xml:space="preserve"> (uma nova </w:t>
+      </w:r>
+      <w:proofErr w:type="spellStart"/>
+      <w:r>
+        <w:t>tag</w:t>
+      </w:r>
+      <w:proofErr w:type="spellEnd"/>
+      <w:r>
+        <w:t xml:space="preserve"> do html5 para configurar as propriedades de uma coluna da tabela)</w:t>
+      </w:r>
+    </w:p>
+    <w:p>
+      <w:pPr>
+        <w:tabs>
+          <w:tab w:val="left" w:pos="1110"/>
+        </w:tabs>
+        <w:spacing w:after="0"/>
+      </w:pPr>
+      <w:r>
+        <w:t>Cria-se um &lt;</w:t>
+      </w:r>
+      <w:proofErr w:type="spellStart"/>
+      <w:r>
+        <w:t>col</w:t>
+      </w:r>
+      <w:proofErr w:type="spellEnd"/>
+      <w:r>
+        <w:t xml:space="preserve">&gt; para cada coluna da tabela </w:t>
+      </w:r>
+      <w:proofErr w:type="gramStart"/>
+      <w:r>
+        <w:t>(ele vai respeitar sequencialmente...</w:t>
+      </w:r>
+      <w:proofErr w:type="gramEnd"/>
+      <w:r>
+        <w:t xml:space="preserve"> atribui-se uma classe e pronto...</w:t>
+      </w:r>
+    </w:p>
+    <w:p>
+      <w:pPr>
+        <w:tabs>
+          <w:tab w:val="left" w:pos="1110"/>
+        </w:tabs>
+        <w:spacing w:after="0"/>
+        <w:rPr>
+          <w:lang w:val="en-US"/>
+        </w:rPr>
+      </w:pPr>
+      <w:r>
+        <w:rPr>
+          <w:lang w:val="en-US"/>
+        </w:rPr>
+        <w:t xml:space="preserve">    </w:t>
+      </w:r>
+      <w:r>
+        <w:rPr>
+          <w:lang w:val="en-US"/>
+        </w:rPr>
+        <w:t>&lt;</w:t>
+      </w:r>
+      <w:proofErr w:type="spellStart"/>
+      <w:r>
+        <w:rPr>
+          <w:lang w:val="en-US"/>
+        </w:rPr>
+        <w:t>c</w:t>
+      </w:r>
+      <w:r>
+        <w:rPr>
+          <w:lang w:val="en-US"/>
+        </w:rPr>
+        <w:t>ol</w:t>
+      </w:r>
+      <w:proofErr w:type="spellEnd"/>
+      <w:r>
+        <w:rPr>
+          <w:lang w:val="en-US"/>
+        </w:rPr>
+        <w:t xml:space="preserve"> class=”</w:t>
+      </w:r>
+      <w:proofErr w:type="spellStart"/>
+      <w:r>
+        <w:rPr>
+          <w:lang w:val="en-US"/>
+        </w:rPr>
+        <w:t>cnome</w:t>
+      </w:r>
+      <w:proofErr w:type="spellEnd"/>
+      <w:r>
+        <w:rPr>
+          <w:lang w:val="en-US"/>
+        </w:rPr>
+        <w:t>”</w:t>
+      </w:r>
+      <w:r>
+        <w:rPr>
+          <w:lang w:val="en-US"/>
+        </w:rPr>
+        <w:t>&gt;</w:t>
+      </w:r>
+    </w:p>
+    <w:p>
+      <w:pPr>
+        <w:tabs>
+          <w:tab w:val="left" w:pos="1110"/>
+        </w:tabs>
+        <w:spacing w:after="0"/>
+        <w:rPr>
+          <w:lang w:val="en-US"/>
+        </w:rPr>
+      </w:pPr>
+      <w:r>
+        <w:rPr>
+          <w:lang w:val="en-US"/>
+        </w:rPr>
+        <w:t xml:space="preserve">    </w:t>
+      </w:r>
+      <w:r>
+        <w:rPr>
+          <w:lang w:val="en-US"/>
+        </w:rPr>
+        <w:t>&lt;</w:t>
+      </w:r>
+      <w:proofErr w:type="spellStart"/>
+      <w:r>
+        <w:rPr>
+          <w:lang w:val="en-US"/>
+        </w:rPr>
+        <w:t>c</w:t>
+      </w:r>
+      <w:r>
+        <w:rPr>
+          <w:lang w:val="en-US"/>
+        </w:rPr>
+        <w:t>ol</w:t>
+      </w:r>
+      <w:proofErr w:type="spellEnd"/>
+      <w:r>
+        <w:rPr>
+          <w:lang w:val="en-US"/>
+        </w:rPr>
+        <w:t xml:space="preserve"> class=”</w:t>
+      </w:r>
+      <w:proofErr w:type="spellStart"/>
+      <w:r>
+        <w:rPr>
+          <w:lang w:val="en-US"/>
+        </w:rPr>
+        <w:t>csexo</w:t>
+      </w:r>
+      <w:proofErr w:type="spellEnd"/>
+      <w:r>
+        <w:rPr>
+          <w:lang w:val="en-US"/>
+        </w:rPr>
+        <w:t>”</w:t>
+      </w:r>
+      <w:r>
+        <w:rPr>
+          <w:lang w:val="en-US"/>
+        </w:rPr>
+        <w:t>&gt;</w:t>
+      </w:r>
+    </w:p>
+    <w:p>
+      <w:pPr>
+        <w:tabs>
+          <w:tab w:val="left" w:pos="1110"/>
+        </w:tabs>
+        <w:spacing w:after="0"/>
+        <w:rPr>
+          <w:lang w:val="en-US"/>
+        </w:rPr>
+      </w:pPr>
+      <w:r>
+        <w:rPr>
+          <w:lang w:val="en-US"/>
+        </w:rPr>
+        <w:t xml:space="preserve">    </w:t>
+      </w:r>
+      <w:r>
+        <w:rPr>
+          <w:lang w:val="en-US"/>
+        </w:rPr>
+        <w:t>&lt;</w:t>
+      </w:r>
+      <w:proofErr w:type="spellStart"/>
+      <w:r>
+        <w:rPr>
+          <w:lang w:val="en-US"/>
+        </w:rPr>
+        <w:t>c</w:t>
+      </w:r>
+      <w:r>
+        <w:rPr>
+          <w:lang w:val="en-US"/>
+        </w:rPr>
+        <w:t>ol</w:t>
+      </w:r>
+      <w:proofErr w:type="spellEnd"/>
+      <w:r>
+        <w:rPr>
+          <w:lang w:val="en-US"/>
+        </w:rPr>
+        <w:t xml:space="preserve"> class=”</w:t>
+      </w:r>
+      <w:proofErr w:type="spellStart"/>
+      <w:r>
+        <w:rPr>
+          <w:lang w:val="en-US"/>
+        </w:rPr>
+        <w:t>cidade</w:t>
+      </w:r>
+      <w:proofErr w:type="spellEnd"/>
+      <w:r>
+        <w:rPr>
+          <w:lang w:val="en-US"/>
+        </w:rPr>
+        <w:t>”</w:t>
+      </w:r>
+      <w:r>
+        <w:rPr>
+          <w:lang w:val="en-US"/>
+        </w:rPr>
+        <w:t>&gt;</w:t>
+      </w:r>
+    </w:p>
+    <w:p>
+      <w:pPr>
+        <w:tabs>
+          <w:tab w:val="left" w:pos="1110"/>
+        </w:tabs>
+        <w:spacing w:after="0"/>
+        <w:rPr>
+          <w:lang w:val="en-US"/>
+        </w:rPr>
+      </w:pPr>
+      <w:r>
+        <w:rPr>
+          <w:lang w:val="en-US"/>
+        </w:rPr>
+        <w:t xml:space="preserve">    </w:t>
+      </w:r>
+      <w:r>
+        <w:rPr>
+          <w:lang w:val="en-US"/>
+        </w:rPr>
+        <w:t>&lt;</w:t>
+      </w:r>
+      <w:proofErr w:type="spellStart"/>
+      <w:r>
+        <w:rPr>
+          <w:lang w:val="en-US"/>
+        </w:rPr>
+        <w:t>c</w:t>
+      </w:r>
+      <w:r>
+        <w:rPr>
+          <w:lang w:val="en-US"/>
+        </w:rPr>
+        <w:t>ol</w:t>
+      </w:r>
+      <w:proofErr w:type="spellEnd"/>
+      <w:r>
+        <w:rPr>
+          <w:lang w:val="en-US"/>
+        </w:rPr>
+        <w:t xml:space="preserve"> class=”</w:t>
+      </w:r>
+      <w:proofErr w:type="spellStart"/>
+      <w:r>
+        <w:rPr>
+          <w:lang w:val="en-US"/>
+        </w:rPr>
+        <w:t>cprof</w:t>
+      </w:r>
+      <w:proofErr w:type="spellEnd"/>
+      <w:r>
+        <w:rPr>
+          <w:lang w:val="en-US"/>
+        </w:rPr>
+        <w:t>”</w:t>
+      </w:r>
+      <w:r>
+        <w:rPr>
+          <w:lang w:val="en-US"/>
+        </w:rPr>
+        <w:t>&gt;</w:t>
+      </w:r>
+    </w:p>
+    <w:p>
+      <w:pPr>
+        <w:tabs>
+          <w:tab w:val="left" w:pos="1110"/>
+        </w:tabs>
+        <w:spacing w:after="0"/>
+        <w:rPr>
+          <w:lang w:val="en-US"/>
+        </w:rPr>
+      </w:pPr>
+    </w:p>
+    <w:p>
+      <w:pPr>
+        <w:tabs>
+          <w:tab w:val="left" w:pos="1110"/>
+        </w:tabs>
+        <w:spacing w:after="0"/>
+      </w:pPr>
+      <w:r>
+        <w:t>Ou pode-se configurar agrupando colunas</w:t>
+      </w:r>
+      <w:r>
+        <w:t>, com “</w:t>
+      </w:r>
+      <w:proofErr w:type="spellStart"/>
+      <w:r>
+        <w:t>span</w:t>
+      </w:r>
+      <w:proofErr w:type="spellEnd"/>
+      <w:r>
+        <w:t>”</w:t>
+      </w:r>
+      <w:r>
+        <w:t>:</w:t>
+      </w:r>
+    </w:p>
+    <w:p>
+      <w:pPr>
+        <w:tabs>
+          <w:tab w:val="left" w:pos="1110"/>
+        </w:tabs>
+        <w:spacing w:after="0"/>
+      </w:pPr>
+      <w:r>
+        <w:t xml:space="preserve">    &lt;</w:t>
+      </w:r>
+      <w:proofErr w:type="spellStart"/>
+      <w:r>
+        <w:t>c</w:t>
+      </w:r>
+      <w:r>
+        <w:t>ol</w:t>
+      </w:r>
+      <w:proofErr w:type="spellEnd"/>
+      <w:r>
+        <w:t xml:space="preserve"> </w:t>
+      </w:r>
+      <w:proofErr w:type="spellStart"/>
+      <w:r>
+        <w:t>class</w:t>
+      </w:r>
+      <w:proofErr w:type="spellEnd"/>
+      <w:r>
+        <w:t>=</w:t>
+      </w:r>
+      <w:proofErr w:type="gramStart"/>
+      <w:r>
+        <w:t>”</w:t>
+      </w:r>
+      <w:proofErr w:type="spellStart"/>
+      <w:proofErr w:type="gramEnd"/>
+      <w:r>
+        <w:t>cnome</w:t>
+      </w:r>
+      <w:proofErr w:type="spellEnd"/>
+      <w:r>
+        <w:t>”&gt;</w:t>
+      </w:r>
+    </w:p>
+    <w:p>
+      <w:pPr>
+        <w:tabs>
+          <w:tab w:val="left" w:pos="1110"/>
+        </w:tabs>
+        <w:spacing w:after="0"/>
+      </w:pPr>
+      <w:r>
+        <w:t xml:space="preserve">    &lt;</w:t>
+      </w:r>
+      <w:proofErr w:type="spellStart"/>
+      <w:r>
+        <w:t>col</w:t>
+      </w:r>
+      <w:proofErr w:type="spellEnd"/>
+      <w:r>
+        <w:t xml:space="preserve"> </w:t>
+      </w:r>
+      <w:proofErr w:type="spellStart"/>
+      <w:r>
+        <w:t>class</w:t>
+      </w:r>
+      <w:proofErr w:type="spellEnd"/>
+      <w:r>
+        <w:t>=</w:t>
+      </w:r>
+      <w:proofErr w:type="gramStart"/>
+      <w:r>
+        <w:t>”</w:t>
+      </w:r>
+      <w:proofErr w:type="spellStart"/>
+      <w:proofErr w:type="gramEnd"/>
+      <w:r>
+        <w:t>cgrupo</w:t>
+      </w:r>
+      <w:proofErr w:type="spellEnd"/>
+      <w:r>
+        <w:t xml:space="preserve">” </w:t>
+      </w:r>
+      <w:proofErr w:type="spellStart"/>
+      <w:r>
+        <w:t>span</w:t>
+      </w:r>
+      <w:proofErr w:type="spellEnd"/>
+      <w:r>
+        <w:t>=”2”&gt;</w:t>
+      </w:r>
+      <w:r>
+        <w:t xml:space="preserve">  (</w:t>
+      </w:r>
+      <w:r>
+        <w:t>ele vai agrupar as duas colunas, a</w:t>
+      </w:r>
+      <w:r>
+        <w:t xml:space="preserve">í cria uma classe </w:t>
+      </w:r>
+      <w:proofErr w:type="spellStart"/>
+      <w:r>
+        <w:t>cgrupo</w:t>
+      </w:r>
+      <w:proofErr w:type="spellEnd"/>
+      <w:r>
+        <w:t xml:space="preserve"> e configura no style.</w:t>
+      </w:r>
+    </w:p>
+    <w:p>
+      <w:pPr>
+        <w:tabs>
+          <w:tab w:val="left" w:pos="1110"/>
+        </w:tabs>
+        <w:spacing w:after="0"/>
+        <w:rPr>
+          <w:lang w:val="en-US"/>
+        </w:rPr>
+      </w:pPr>
+      <w:r>
+        <w:t xml:space="preserve">    </w:t>
+      </w:r>
+      <w:r>
+        <w:rPr>
+          <w:lang w:val="en-US"/>
+        </w:rPr>
+        <w:t>&lt;</w:t>
+      </w:r>
+      <w:proofErr w:type="spellStart"/>
+      <w:r>
+        <w:rPr>
+          <w:lang w:val="en-US"/>
+        </w:rPr>
+        <w:t>c</w:t>
+      </w:r>
+      <w:r>
+        <w:rPr>
+          <w:lang w:val="en-US"/>
+        </w:rPr>
+        <w:t>ol</w:t>
+      </w:r>
+      <w:proofErr w:type="spellEnd"/>
+      <w:r>
+        <w:rPr>
+          <w:lang w:val="en-US"/>
+        </w:rPr>
+        <w:t xml:space="preserve"> class=”</w:t>
+      </w:r>
+      <w:proofErr w:type="spellStart"/>
+      <w:r>
+        <w:rPr>
+          <w:lang w:val="en-US"/>
+        </w:rPr>
+        <w:t>cprof</w:t>
+      </w:r>
+      <w:proofErr w:type="spellEnd"/>
+      <w:r>
+        <w:rPr>
+          <w:lang w:val="en-US"/>
+        </w:rPr>
+        <w:t>”</w:t>
+      </w:r>
+      <w:r>
+        <w:rPr>
+          <w:lang w:val="en-US"/>
+        </w:rPr>
+        <w:t>&gt;</w:t>
+      </w:r>
+    </w:p>
+    <w:p>
+      <w:pPr>
+        <w:tabs>
+          <w:tab w:val="left" w:pos="1110"/>
+        </w:tabs>
+        <w:spacing w:after="0"/>
+        <w:rPr>
+          <w:lang w:val="en-US"/>
+        </w:rPr>
+      </w:pPr>
+    </w:p>
+    <w:p>
+      <w:pPr>
+        <w:tabs>
+          <w:tab w:val="left" w:pos="1110"/>
+        </w:tabs>
+        <w:spacing w:after="0"/>
+      </w:pPr>
+      <w:r>
+        <w:lastRenderedPageBreak/>
+        <w:t>Ou ainda pode-se fazer</w:t>
+      </w:r>
+      <w:proofErr w:type="gramStart"/>
+      <w:r>
+        <w:t xml:space="preserve">  </w:t>
+      </w:r>
+      <w:proofErr w:type="gramEnd"/>
+      <w:r>
+        <w:t xml:space="preserve">a </w:t>
+      </w:r>
+      <w:r>
+        <w:t>classe funcionar para duas separando por virgula...</w:t>
+      </w:r>
+    </w:p>
+    <w:p>
+      <w:pPr>
+        <w:tabs>
+          <w:tab w:val="left" w:pos="1110"/>
+        </w:tabs>
+        <w:spacing w:after="0"/>
+      </w:pPr>
+      <w:r>
+        <w:rPr>
+          <w:noProof/>
+          <w:lang w:eastAsia="pt-BR"/>
+        </w:rPr>
+        <w:drawing>
+          <wp:inline distT="0" distB="0" distL="0" distR="0">
+            <wp:extent cx="3524250" cy="1600200"/>
+            <wp:effectExtent l="19050" t="0" r="0" b="0"/>
+            <wp:docPr id="18" name="Imagem 4"/>
+            <wp:cNvGraphicFramePr>
+              <a:graphicFrameLocks xmlns:a="http://schemas.openxmlformats.org/drawingml/2006/main" noChangeAspect="1"/>
+            </wp:cNvGraphicFramePr>
+            <a:graphic xmlns:a="http://schemas.openxmlformats.org/drawingml/2006/main">
+              <a:graphicData uri="http://schemas.openxmlformats.org/drawingml/2006/picture">
+                <pic:pic xmlns:pic="http://schemas.openxmlformats.org/drawingml/2006/picture">
+                  <pic:nvPicPr>
+                    <pic:cNvPr id="0" name="Picture 4"/>
+                    <pic:cNvPicPr>
+                      <a:picLocks noChangeAspect="1" noChangeArrowheads="1"/>
+                    </pic:cNvPicPr>
+                  </pic:nvPicPr>
+                  <pic:blipFill>
+                    <a:blip r:embed="rId40" cstate="print"/>
+                    <a:srcRect/>
+                    <a:stretch>
+                      <a:fillRect/>
+                    </a:stretch>
+                  </pic:blipFill>
+                  <pic:spPr bwMode="auto">
+                    <a:xfrm>
+                      <a:off x="0" y="0"/>
+                      <a:ext cx="3524250" cy="1600200"/>
+                    </a:xfrm>
+                    <a:prstGeom prst="rect">
+                      <a:avLst/>
+                    </a:prstGeom>
+                    <a:noFill/>
+                    <a:ln w="9525">
+                      <a:noFill/>
+                      <a:miter lim="800000"/>
+                      <a:headEnd/>
+                      <a:tailEnd/>
+                    </a:ln>
+                  </pic:spPr>
+                </pic:pic>
+              </a:graphicData>
+            </a:graphic>
+          </wp:inline>
+        </w:drawing>
+      </w:r>
+    </w:p>
+    <w:p>
+      <w:pPr>
+        <w:tabs>
+          <w:tab w:val="left" w:pos="1110"/>
+        </w:tabs>
+        <w:spacing w:after="0"/>
+      </w:pPr>
+    </w:p>
+    <w:p>
+      <w:pPr>
+        <w:tabs>
+          <w:tab w:val="left" w:pos="1110"/>
+        </w:tabs>
+        <w:spacing w:after="0"/>
+      </w:pPr>
+      <w:r>
+        <w:t xml:space="preserve">Dá </w:t>
+      </w:r>
+      <w:proofErr w:type="spellStart"/>
+      <w:r>
+        <w:t>tambem</w:t>
+      </w:r>
+      <w:proofErr w:type="spellEnd"/>
+      <w:r>
+        <w:t xml:space="preserve"> pra criar uma classe para cada cor e usar no </w:t>
+      </w:r>
+      <w:proofErr w:type="spellStart"/>
+      <w:r>
+        <w:t>col</w:t>
+      </w:r>
+      <w:proofErr w:type="spellEnd"/>
+      <w:r>
+        <w:t>...</w:t>
+      </w:r>
     </w:p>
     <w:p>
       <w:pPr>
@@ -33392,14 +34349,167 @@
         </w:tabs>
         <w:spacing w:after="0"/>
       </w:pPr>
-    </w:p>
-    <w:p>
-      <w:pPr>
-        <w:tabs>
-          <w:tab w:val="left" w:pos="1110"/>
-        </w:tabs>
-        <w:spacing w:after="0"/>
-      </w:pPr>
+      <w:r>
+        <w:t xml:space="preserve">Coloca toda a tabela dentro de uma div, cria um id (ex: container), e configura uma classe div#container </w:t>
+      </w:r>
+      <w:proofErr w:type="gramStart"/>
+      <w:r>
+        <w:t>com</w:t>
+      </w:r>
+      <w:proofErr w:type="gramEnd"/>
+    </w:p>
+    <w:p>
+      <w:pPr>
+        <w:tabs>
+          <w:tab w:val="left" w:pos="1110"/>
+        </w:tabs>
+        <w:spacing w:after="0"/>
+      </w:pPr>
+      <w:r>
+        <w:t>Overflow      (largura e altura)</w:t>
+      </w:r>
+    </w:p>
+    <w:p>
+      <w:pPr>
+        <w:tabs>
+          <w:tab w:val="left" w:pos="1110"/>
+        </w:tabs>
+        <w:spacing w:after="0"/>
+        <w:rPr>
+          <w:lang w:val="en-US"/>
+        </w:rPr>
+      </w:pPr>
+      <w:r>
+        <w:rPr>
+          <w:lang w:val="en-US"/>
+        </w:rPr>
+        <w:t>Overflow-</w:t>
+      </w:r>
+      <w:proofErr w:type="gramStart"/>
+      <w:r>
+        <w:rPr>
+          <w:lang w:val="en-US"/>
+        </w:rPr>
+        <w:t>x  (</w:t>
+      </w:r>
+      <w:proofErr w:type="spellStart"/>
+      <w:proofErr w:type="gramEnd"/>
+      <w:r>
+        <w:rPr>
+          <w:lang w:val="en-US"/>
+        </w:rPr>
+        <w:t>largura</w:t>
+      </w:r>
+      <w:proofErr w:type="spellEnd"/>
+      <w:r>
+        <w:rPr>
+          <w:lang w:val="en-US"/>
+        </w:rPr>
+        <w:t>)</w:t>
+      </w:r>
+    </w:p>
+    <w:p>
+      <w:pPr>
+        <w:tabs>
+          <w:tab w:val="left" w:pos="1110"/>
+        </w:tabs>
+        <w:spacing w:after="0"/>
+        <w:rPr>
+          <w:lang w:val="en-US"/>
+        </w:rPr>
+      </w:pPr>
+      <w:r>
+        <w:rPr>
+          <w:lang w:val="en-US"/>
+        </w:rPr>
+        <w:t>Overflow-</w:t>
+      </w:r>
+      <w:proofErr w:type="gramStart"/>
+      <w:r>
+        <w:rPr>
+          <w:lang w:val="en-US"/>
+        </w:rPr>
+        <w:t>y  (</w:t>
+      </w:r>
+      <w:proofErr w:type="spellStart"/>
+      <w:proofErr w:type="gramEnd"/>
+      <w:r>
+        <w:rPr>
+          <w:lang w:val="en-US"/>
+        </w:rPr>
+        <w:t>altura</w:t>
+      </w:r>
+      <w:proofErr w:type="spellEnd"/>
+      <w:r>
+        <w:rPr>
+          <w:lang w:val="en-US"/>
+        </w:rPr>
+        <w:t>)</w:t>
+      </w:r>
+    </w:p>
+    <w:p>
+      <w:pPr>
+        <w:tabs>
+          <w:tab w:val="left" w:pos="1110"/>
+        </w:tabs>
+        <w:spacing w:after="0"/>
+        <w:rPr>
+          <w:lang w:val="en-US"/>
+        </w:rPr>
+      </w:pPr>
+    </w:p>
+    <w:p>
+      <w:pPr>
+        <w:tabs>
+          <w:tab w:val="left" w:pos="1110"/>
+        </w:tabs>
+        <w:spacing w:after="0"/>
+      </w:pPr>
+      <w:r>
+        <w:t xml:space="preserve">Os parâmetros são: </w:t>
+      </w:r>
+    </w:p>
+    <w:p>
+      <w:pPr>
+        <w:tabs>
+          <w:tab w:val="left" w:pos="1110"/>
+        </w:tabs>
+        <w:spacing w:after="0"/>
+      </w:pPr>
+      <w:r>
+        <w:t>Auto</w:t>
+      </w:r>
+    </w:p>
+    <w:p>
+      <w:pPr>
+        <w:tabs>
+          <w:tab w:val="left" w:pos="1110"/>
+        </w:tabs>
+        <w:spacing w:after="0"/>
+      </w:pPr>
+      <w:proofErr w:type="spellStart"/>
+      <w:r>
+        <w:t>Hidden</w:t>
+      </w:r>
+      <w:proofErr w:type="spellEnd"/>
+    </w:p>
+    <w:p>
+      <w:pPr>
+        <w:tabs>
+          <w:tab w:val="left" w:pos="1110"/>
+        </w:tabs>
+        <w:spacing w:after="0"/>
+      </w:pPr>
+      <w:proofErr w:type="spellStart"/>
+      <w:proofErr w:type="gramStart"/>
+      <w:r>
+        <w:t>scc</w:t>
+      </w:r>
+      <w:r>
+        <w:t>roll</w:t>
+      </w:r>
+      <w:proofErr w:type="spellEnd"/>
+      <w:proofErr w:type="gramEnd"/>
     </w:p>
     <w:p>
       <w:pPr>
@@ -33555,7 +34665,6 @@
         <w:ind w:left="708"/>
       </w:pPr>
       <w:r>
-        <w:lastRenderedPageBreak/>
         <w:t>Livros</w:t>
       </w:r>
     </w:p>

</xml_diff>